<commit_message>
Fixed abstract display in write_csv_data_to_worddoc.go
</commit_message>
<xml_diff>
--- a/src/dsmmtransform/DSMM_WORDDOC_template/IRDSMMTemplate_Body_Rev_1.3.docx
+++ b/src/dsmmtransform/DSMM_WORDDOC_template/IRDSMMTemplate_Body_Rev_1.3.docx
@@ -1996,37 +1996,41 @@
       <w:pPr>
         <w:spacing w:line="240" w:lineRule="auto"/>
         <w:rPr>
+          <w:rFonts w:ascii="Times New Roman" w:eastAsia="Times New Roman" w:hAnsi="Times New Roman" w:cs="Times New Roman"/>
+          <w:color w:val="FF3333"/>
+          <w:sz w:val="24"/>
+          <w:szCs w:val="24"/>
+        </w:rPr>
+      </w:pPr>
+      <w:r>
+        <w:rPr>
+          <w:rFonts w:ascii="Times New Roman" w:eastAsia="Times New Roman" w:hAnsi="Times New Roman" w:cs="Times New Roman"/>
+          <w:color w:val="FF3333"/>
+          <w:sz w:val="24"/>
+          <w:szCs w:val="24"/>
+        </w:rPr>
+        <w:t>DSM_BH</w:t>
+      </w:r>
+      <w:bookmarkStart w:id="1" w:name="_GoBack"/>
+      <w:bookmarkEnd w:id="1"/>
+    </w:p>
+    <w:p>
+      <w:pPr>
+        <w:spacing w:line="240" w:lineRule="auto"/>
+        <w:rPr>
           <w:rFonts w:ascii="Times New Roman" w:hAnsi="Times New Roman" w:cs="Times New Roman"/>
           <w:color w:val="FF0000"/>
         </w:rPr>
       </w:pPr>
-      <w:r>
+    </w:p>
+    <w:p>
+      <w:pPr>
+        <w:spacing w:line="240" w:lineRule="auto"/>
         <w:rPr>
           <w:rFonts w:ascii="Times New Roman" w:hAnsi="Times New Roman" w:cs="Times New Roman"/>
           <w:color w:val="FF0000"/>
         </w:rPr>
-        <w:t>DSM_BH</w:t>
-      </w:r>
-    </w:p>
-    <w:p>
-      <w:pPr>
-        <w:spacing w:line="240" w:lineRule="auto"/>
-        <w:rPr>
-          <w:rFonts w:ascii="Times New Roman" w:hAnsi="Times New Roman" w:cs="Times New Roman"/>
-          <w:color w:val="FF0000"/>
-        </w:rPr>
-      </w:pPr>
-    </w:p>
-    <w:p>
-      <w:pPr>
-        <w:spacing w:line="240" w:lineRule="auto"/>
-        <w:rPr>
-          <w:rFonts w:ascii="Times New Roman" w:hAnsi="Times New Roman" w:cs="Times New Roman"/>
-          <w:color w:val="FF0000"/>
-        </w:rPr>
-      </w:pPr>
-      <w:bookmarkStart w:id="1" w:name="_GoBack"/>
-      <w:bookmarkEnd w:id="1"/>
+      </w:pPr>
       <w:r>
         <w:rPr>
           <w:rFonts w:ascii="Times New Roman" w:eastAsia="Times New Roman" w:hAnsi="Times New Roman" w:cs="Times New Roman"/>
@@ -9920,7 +9924,7 @@
       <w:rPr>
         <w:noProof/>
       </w:rPr>
-      <w:t>11</w:t>
+      <w:t>9</w:t>
     </w:r>
     <w:r>
       <w:fldChar w:fldCharType="end"/>

</xml_diff>

<commit_message>
Improved TOC functionality of DSMM_WORDDOC_template
</commit_message>
<xml_diff>
--- a/src/dsmmtransform/DSMM_WORDDOC_template/IRDSMMTemplate_Body_Rev_1.3.docx
+++ b/src/dsmmtransform/DSMM_WORDDOC_template/IRDSMMTemplate_Body_Rev_1.3.docx
@@ -47,7 +47,7 @@
                     <pic:cNvPicPr preferRelativeResize="0"/>
                   </pic:nvPicPr>
                   <pic:blipFill>
-                    <a:blip r:embed="rId8"/>
+                    <a:blip r:embed="rId9"/>
                     <a:srcRect/>
                     <a:stretch>
                       <a:fillRect/>
@@ -83,8 +83,13 @@
     </w:p>
     <w:p/>
     <w:p>
-      <w:r>
-        <w:t>doi: 10.7289/</w:t>
+      <w:proofErr w:type="spellStart"/>
+      <w:r>
+        <w:t>doi</w:t>
+      </w:r>
+      <w:proofErr w:type="spellEnd"/>
+      <w:r>
+        <w:t>: 10.7289/</w:t>
       </w:r>
       <w:r>
         <w:rPr>
@@ -189,7 +194,7 @@
                     <pic:cNvPicPr preferRelativeResize="0"/>
                   </pic:nvPicPr>
                   <pic:blipFill>
-                    <a:blip r:embed="rId9"/>
+                    <a:blip r:embed="rId10"/>
                     <a:srcRect l="16028" r="11218" b="3958"/>
                     <a:stretch>
                       <a:fillRect/>
@@ -291,7 +296,7 @@
                           <pic:cNvPicPr preferRelativeResize="0"/>
                         </pic:nvPicPr>
                         <pic:blipFill>
-                          <a:blip r:embed="rId10"/>
+                          <a:blip r:embed="rId11"/>
                           <a:srcRect/>
                           <a:stretch>
                             <a:fillRect/>
@@ -627,13 +632,23 @@
       </w:r>
     </w:p>
     <w:p>
-      <w:r>
-        <w:rPr>
-          <w:rFonts w:ascii="Times New Roman" w:eastAsia="Times New Roman" w:hAnsi="Times New Roman" w:cs="Times New Roman"/>
-          <w:sz w:val="24"/>
-          <w:szCs w:val="24"/>
-        </w:rPr>
-        <w:t xml:space="preserve">doi: </w:t>
+      <w:proofErr w:type="spellStart"/>
+      <w:r>
+        <w:rPr>
+          <w:rFonts w:ascii="Times New Roman" w:eastAsia="Times New Roman" w:hAnsi="Times New Roman" w:cs="Times New Roman"/>
+          <w:sz w:val="24"/>
+          <w:szCs w:val="24"/>
+        </w:rPr>
+        <w:t>doi</w:t>
+      </w:r>
+      <w:proofErr w:type="spellEnd"/>
+      <w:r>
+        <w:rPr>
+          <w:rFonts w:ascii="Times New Roman" w:eastAsia="Times New Roman" w:hAnsi="Times New Roman" w:cs="Times New Roman"/>
+          <w:sz w:val="24"/>
+          <w:szCs w:val="24"/>
+        </w:rPr>
+        <w:t xml:space="preserve">: </w:t>
       </w:r>
       <w:r>
         <w:rPr>
@@ -898,7 +913,52 @@
           <w:sz w:val="24"/>
           <w:szCs w:val="24"/>
         </w:rPr>
-        <w:t xml:space="preserve">Ionin, R., G. Peng, and K. Saha (2016), Data stewardship maturity report for </w:t>
+        <w:t>Boiler</w:t>
+      </w:r>
+      <w:r>
+        <w:rPr>
+          <w:rFonts w:ascii="Times New Roman" w:eastAsia="Times New Roman" w:hAnsi="Times New Roman" w:cs="Times New Roman"/>
+          <w:color w:val="FF3333"/>
+          <w:sz w:val="24"/>
+          <w:szCs w:val="24"/>
+        </w:rPr>
+        <w:t xml:space="preserve">, R., G. </w:t>
+      </w:r>
+      <w:r>
+        <w:rPr>
+          <w:rFonts w:ascii="Times New Roman" w:eastAsia="Times New Roman" w:hAnsi="Times New Roman" w:cs="Times New Roman"/>
+          <w:color w:val="FF3333"/>
+          <w:sz w:val="24"/>
+          <w:szCs w:val="24"/>
+        </w:rPr>
+        <w:t>Plate</w:t>
+      </w:r>
+      <w:r>
+        <w:rPr>
+          <w:rFonts w:ascii="Times New Roman" w:eastAsia="Times New Roman" w:hAnsi="Times New Roman" w:cs="Times New Roman"/>
+          <w:color w:val="FF3333"/>
+          <w:sz w:val="24"/>
+          <w:szCs w:val="24"/>
+        </w:rPr>
+        <w:t xml:space="preserve">, and K. </w:t>
+      </w:r>
+      <w:r>
+        <w:rPr>
+          <w:rFonts w:ascii="Times New Roman" w:eastAsia="Times New Roman" w:hAnsi="Times New Roman" w:cs="Times New Roman"/>
+          <w:color w:val="FF3333"/>
+          <w:sz w:val="24"/>
+          <w:szCs w:val="24"/>
+        </w:rPr>
+        <w:t>Text</w:t>
+      </w:r>
+      <w:r>
+        <w:rPr>
+          <w:rFonts w:ascii="Times New Roman" w:eastAsia="Times New Roman" w:hAnsi="Times New Roman" w:cs="Times New Roman"/>
+          <w:color w:val="FF3333"/>
+          <w:sz w:val="24"/>
+          <w:szCs w:val="24"/>
+        </w:rPr>
+        <w:t xml:space="preserve"> (2016), Data stewardship maturity report for </w:t>
       </w:r>
       <w:r>
         <w:rPr>
@@ -959,7 +1019,25 @@
           <w:sz w:val="24"/>
           <w:szCs w:val="24"/>
         </w:rPr>
-        <w:t xml:space="preserve">, doi: </w:t>
+        <w:t xml:space="preserve">, </w:t>
+      </w:r>
+      <w:proofErr w:type="spellStart"/>
+      <w:r>
+        <w:rPr>
+          <w:rFonts w:ascii="Times New Roman" w:eastAsia="Times New Roman" w:hAnsi="Times New Roman" w:cs="Times New Roman"/>
+          <w:sz w:val="24"/>
+          <w:szCs w:val="24"/>
+        </w:rPr>
+        <w:t>doi</w:t>
+      </w:r>
+      <w:proofErr w:type="spellEnd"/>
+      <w:r>
+        <w:rPr>
+          <w:rFonts w:ascii="Times New Roman" w:eastAsia="Times New Roman" w:hAnsi="Times New Roman" w:cs="Times New Roman"/>
+          <w:sz w:val="24"/>
+          <w:szCs w:val="24"/>
+        </w:rPr>
+        <w:t xml:space="preserve">: </w:t>
       </w:r>
       <w:r>
         <w:rPr>
@@ -995,7 +1073,580 @@
         <w:br w:type="page"/>
       </w:r>
     </w:p>
-    <w:p/>
+    <w:p>
+      <w:pPr>
+        <w:pStyle w:val="Heading1"/>
+      </w:pPr>
+      <w:bookmarkStart w:id="0" w:name="_GoBack"/>
+      <w:bookmarkEnd w:id="0"/>
+      <w:r>
+        <w:lastRenderedPageBreak/>
+        <w:t>Contents</w:t>
+      </w:r>
+    </w:p>
+    <w:p>
+      <w:pPr>
+        <w:rPr>
+          <w:rFonts w:ascii="Times New Roman" w:hAnsi="Times New Roman" w:cs="Times New Roman"/>
+          <w:b/>
+          <w:sz w:val="24"/>
+          <w:szCs w:val="24"/>
+        </w:rPr>
+      </w:pPr>
+    </w:p>
+    <w:p>
+      <w:pPr>
+        <w:pStyle w:val="TOC1"/>
+        <w:tabs>
+          <w:tab w:val="right" w:leader="dot" w:pos="9350"/>
+        </w:tabs>
+        <w:rPr>
+          <w:rFonts w:asciiTheme="minorHAnsi" w:eastAsiaTheme="minorEastAsia" w:hAnsiTheme="minorHAnsi" w:cstheme="minorBidi"/>
+          <w:noProof/>
+          <w:color w:val="auto"/>
+          <w:sz w:val="22"/>
+        </w:rPr>
+      </w:pPr>
+      <w:r>
+        <w:rPr>
+          <w:rFonts w:cs="Times New Roman"/>
+          <w:szCs w:val="24"/>
+        </w:rPr>
+        <w:fldChar w:fldCharType="begin"/>
+      </w:r>
+      <w:r>
+        <w:rPr>
+          <w:rFonts w:cs="Times New Roman"/>
+          <w:szCs w:val="24"/>
+        </w:rPr>
+        <w:instrText xml:space="preserve"> TOC \o "1-3" \h \z \u </w:instrText>
+      </w:r>
+      <w:r>
+        <w:rPr>
+          <w:rFonts w:cs="Times New Roman"/>
+          <w:szCs w:val="24"/>
+        </w:rPr>
+        <w:fldChar w:fldCharType="separate"/>
+      </w:r>
+      <w:hyperlink w:anchor="_Toc470189009" w:history="1">
+        <w:r>
+          <w:rPr>
+            <w:rStyle w:val="Hyperlink"/>
+            <w:noProof/>
+          </w:rPr>
+          <w:t>List of Figures</w:t>
+        </w:r>
+        <w:r>
+          <w:rPr>
+            <w:noProof/>
+            <w:webHidden/>
+          </w:rPr>
+          <w:tab/>
+        </w:r>
+        <w:r>
+          <w:rPr>
+            <w:noProof/>
+            <w:webHidden/>
+          </w:rPr>
+          <w:fldChar w:fldCharType="begin"/>
+        </w:r>
+        <w:r>
+          <w:rPr>
+            <w:noProof/>
+            <w:webHidden/>
+          </w:rPr>
+          <w:instrText xml:space="preserve"> PAGEREF _Toc470189009 \h </w:instrText>
+        </w:r>
+        <w:r>
+          <w:rPr>
+            <w:noProof/>
+            <w:webHidden/>
+          </w:rPr>
+        </w:r>
+        <w:r>
+          <w:rPr>
+            <w:noProof/>
+            <w:webHidden/>
+          </w:rPr>
+          <w:fldChar w:fldCharType="separate"/>
+        </w:r>
+        <w:r>
+          <w:rPr>
+            <w:noProof/>
+            <w:webHidden/>
+          </w:rPr>
+          <w:t>6</w:t>
+        </w:r>
+        <w:r>
+          <w:rPr>
+            <w:noProof/>
+            <w:webHidden/>
+          </w:rPr>
+          <w:fldChar w:fldCharType="end"/>
+        </w:r>
+      </w:hyperlink>
+    </w:p>
+    <w:p>
+      <w:pPr>
+        <w:pStyle w:val="TOC1"/>
+        <w:tabs>
+          <w:tab w:val="right" w:leader="dot" w:pos="9350"/>
+        </w:tabs>
+        <w:rPr>
+          <w:rFonts w:asciiTheme="minorHAnsi" w:eastAsiaTheme="minorEastAsia" w:hAnsiTheme="minorHAnsi" w:cstheme="minorBidi"/>
+          <w:noProof/>
+          <w:color w:val="auto"/>
+          <w:sz w:val="22"/>
+        </w:rPr>
+      </w:pPr>
+      <w:hyperlink w:anchor="_Toc470189010" w:history="1">
+        <w:r>
+          <w:rPr>
+            <w:rStyle w:val="Hyperlink"/>
+            <w:noProof/>
+          </w:rPr>
+          <w:t>List of Tables</w:t>
+        </w:r>
+        <w:r>
+          <w:rPr>
+            <w:noProof/>
+            <w:webHidden/>
+          </w:rPr>
+          <w:tab/>
+        </w:r>
+        <w:r>
+          <w:rPr>
+            <w:noProof/>
+            <w:webHidden/>
+          </w:rPr>
+          <w:fldChar w:fldCharType="begin"/>
+        </w:r>
+        <w:r>
+          <w:rPr>
+            <w:noProof/>
+            <w:webHidden/>
+          </w:rPr>
+          <w:instrText xml:space="preserve"> PAGEREF _Toc470189010 \h </w:instrText>
+        </w:r>
+        <w:r>
+          <w:rPr>
+            <w:noProof/>
+            <w:webHidden/>
+          </w:rPr>
+        </w:r>
+        <w:r>
+          <w:rPr>
+            <w:noProof/>
+            <w:webHidden/>
+          </w:rPr>
+          <w:fldChar w:fldCharType="separate"/>
+        </w:r>
+        <w:r>
+          <w:rPr>
+            <w:noProof/>
+            <w:webHidden/>
+          </w:rPr>
+          <w:t>7</w:t>
+        </w:r>
+        <w:r>
+          <w:rPr>
+            <w:noProof/>
+            <w:webHidden/>
+          </w:rPr>
+          <w:fldChar w:fldCharType="end"/>
+        </w:r>
+      </w:hyperlink>
+    </w:p>
+    <w:p>
+      <w:pPr>
+        <w:pStyle w:val="TOC1"/>
+        <w:tabs>
+          <w:tab w:val="right" w:leader="dot" w:pos="9350"/>
+        </w:tabs>
+        <w:rPr>
+          <w:rFonts w:asciiTheme="minorHAnsi" w:eastAsiaTheme="minorEastAsia" w:hAnsiTheme="minorHAnsi" w:cstheme="minorBidi"/>
+          <w:noProof/>
+          <w:color w:val="auto"/>
+          <w:sz w:val="22"/>
+        </w:rPr>
+      </w:pPr>
+      <w:hyperlink w:anchor="_Toc470189011" w:history="1">
+        <w:r>
+          <w:rPr>
+            <w:rStyle w:val="Hyperlink"/>
+            <w:noProof/>
+          </w:rPr>
+          <w:t>Preface</w:t>
+        </w:r>
+        <w:r>
+          <w:rPr>
+            <w:noProof/>
+            <w:webHidden/>
+          </w:rPr>
+          <w:tab/>
+        </w:r>
+        <w:r>
+          <w:rPr>
+            <w:noProof/>
+            <w:webHidden/>
+          </w:rPr>
+          <w:fldChar w:fldCharType="begin"/>
+        </w:r>
+        <w:r>
+          <w:rPr>
+            <w:noProof/>
+            <w:webHidden/>
+          </w:rPr>
+          <w:instrText xml:space="preserve"> PAGEREF _Toc470189011 \h </w:instrText>
+        </w:r>
+        <w:r>
+          <w:rPr>
+            <w:noProof/>
+            <w:webHidden/>
+          </w:rPr>
+        </w:r>
+        <w:r>
+          <w:rPr>
+            <w:noProof/>
+            <w:webHidden/>
+          </w:rPr>
+          <w:fldChar w:fldCharType="separate"/>
+        </w:r>
+        <w:r>
+          <w:rPr>
+            <w:noProof/>
+            <w:webHidden/>
+          </w:rPr>
+          <w:t>8</w:t>
+        </w:r>
+        <w:r>
+          <w:rPr>
+            <w:noProof/>
+            <w:webHidden/>
+          </w:rPr>
+          <w:fldChar w:fldCharType="end"/>
+        </w:r>
+      </w:hyperlink>
+    </w:p>
+    <w:p>
+      <w:pPr>
+        <w:pStyle w:val="TOC1"/>
+        <w:tabs>
+          <w:tab w:val="right" w:leader="dot" w:pos="9350"/>
+        </w:tabs>
+        <w:rPr>
+          <w:rFonts w:asciiTheme="minorHAnsi" w:eastAsiaTheme="minorEastAsia" w:hAnsiTheme="minorHAnsi" w:cstheme="minorBidi"/>
+          <w:noProof/>
+          <w:color w:val="auto"/>
+          <w:sz w:val="22"/>
+        </w:rPr>
+      </w:pPr>
+      <w:hyperlink w:anchor="_Toc470189012" w:history="1">
+        <w:r>
+          <w:rPr>
+            <w:rStyle w:val="Hyperlink"/>
+            <w:noProof/>
+          </w:rPr>
+          <w:t>1. Introduction</w:t>
+        </w:r>
+        <w:r>
+          <w:rPr>
+            <w:noProof/>
+            <w:webHidden/>
+          </w:rPr>
+          <w:tab/>
+        </w:r>
+        <w:r>
+          <w:rPr>
+            <w:noProof/>
+            <w:webHidden/>
+          </w:rPr>
+          <w:fldChar w:fldCharType="begin"/>
+        </w:r>
+        <w:r>
+          <w:rPr>
+            <w:noProof/>
+            <w:webHidden/>
+          </w:rPr>
+          <w:instrText xml:space="preserve"> PAGEREF _Toc470189012 \h </w:instrText>
+        </w:r>
+        <w:r>
+          <w:rPr>
+            <w:noProof/>
+            <w:webHidden/>
+          </w:rPr>
+        </w:r>
+        <w:r>
+          <w:rPr>
+            <w:noProof/>
+            <w:webHidden/>
+          </w:rPr>
+          <w:fldChar w:fldCharType="separate"/>
+        </w:r>
+        <w:r>
+          <w:rPr>
+            <w:noProof/>
+            <w:webHidden/>
+          </w:rPr>
+          <w:t>9</w:t>
+        </w:r>
+        <w:r>
+          <w:rPr>
+            <w:noProof/>
+            <w:webHidden/>
+          </w:rPr>
+          <w:fldChar w:fldCharType="end"/>
+        </w:r>
+      </w:hyperlink>
+    </w:p>
+    <w:p>
+      <w:pPr>
+        <w:pStyle w:val="TOC1"/>
+        <w:tabs>
+          <w:tab w:val="right" w:leader="dot" w:pos="9350"/>
+        </w:tabs>
+        <w:rPr>
+          <w:rFonts w:asciiTheme="minorHAnsi" w:eastAsiaTheme="minorEastAsia" w:hAnsiTheme="minorHAnsi" w:cstheme="minorBidi"/>
+          <w:noProof/>
+          <w:color w:val="auto"/>
+          <w:sz w:val="22"/>
+        </w:rPr>
+      </w:pPr>
+      <w:hyperlink w:anchor="_Toc470189013" w:history="1">
+        <w:r>
+          <w:rPr>
+            <w:rStyle w:val="Hyperlink"/>
+            <w:noProof/>
+          </w:rPr>
+          <w:t>2. Results</w:t>
+        </w:r>
+        <w:r>
+          <w:rPr>
+            <w:noProof/>
+            <w:webHidden/>
+          </w:rPr>
+          <w:tab/>
+        </w:r>
+        <w:r>
+          <w:rPr>
+            <w:noProof/>
+            <w:webHidden/>
+          </w:rPr>
+          <w:fldChar w:fldCharType="begin"/>
+        </w:r>
+        <w:r>
+          <w:rPr>
+            <w:noProof/>
+            <w:webHidden/>
+          </w:rPr>
+          <w:instrText xml:space="preserve"> PAGEREF _Toc470189013 \h </w:instrText>
+        </w:r>
+        <w:r>
+          <w:rPr>
+            <w:noProof/>
+            <w:webHidden/>
+          </w:rPr>
+        </w:r>
+        <w:r>
+          <w:rPr>
+            <w:noProof/>
+            <w:webHidden/>
+          </w:rPr>
+          <w:fldChar w:fldCharType="separate"/>
+        </w:r>
+        <w:r>
+          <w:rPr>
+            <w:noProof/>
+            <w:webHidden/>
+          </w:rPr>
+          <w:t>9</w:t>
+        </w:r>
+        <w:r>
+          <w:rPr>
+            <w:noProof/>
+            <w:webHidden/>
+          </w:rPr>
+          <w:fldChar w:fldCharType="end"/>
+        </w:r>
+      </w:hyperlink>
+    </w:p>
+    <w:p>
+      <w:pPr>
+        <w:pStyle w:val="TOC1"/>
+        <w:tabs>
+          <w:tab w:val="left" w:pos="660"/>
+          <w:tab w:val="right" w:leader="dot" w:pos="9350"/>
+        </w:tabs>
+        <w:rPr>
+          <w:rFonts w:asciiTheme="minorHAnsi" w:eastAsiaTheme="minorEastAsia" w:hAnsiTheme="minorHAnsi" w:cstheme="minorBidi"/>
+          <w:noProof/>
+          <w:color w:val="auto"/>
+          <w:sz w:val="22"/>
+        </w:rPr>
+      </w:pPr>
+      <w:hyperlink w:anchor="_Toc470189014" w:history="1">
+        <w:r>
+          <w:rPr>
+            <w:rStyle w:val="Hyperlink"/>
+            <w:noProof/>
+          </w:rPr>
+          <w:t>4. Acknowledgment</w:t>
+        </w:r>
+        <w:r>
+          <w:rPr>
+            <w:noProof/>
+            <w:webHidden/>
+          </w:rPr>
+          <w:tab/>
+        </w:r>
+        <w:r>
+          <w:rPr>
+            <w:noProof/>
+            <w:webHidden/>
+          </w:rPr>
+          <w:fldChar w:fldCharType="begin"/>
+        </w:r>
+        <w:r>
+          <w:rPr>
+            <w:noProof/>
+            <w:webHidden/>
+          </w:rPr>
+          <w:instrText xml:space="preserve"> PAGEREF _Toc470189014 \h </w:instrText>
+        </w:r>
+        <w:r>
+          <w:rPr>
+            <w:noProof/>
+            <w:webHidden/>
+          </w:rPr>
+        </w:r>
+        <w:r>
+          <w:rPr>
+            <w:noProof/>
+            <w:webHidden/>
+          </w:rPr>
+          <w:fldChar w:fldCharType="separate"/>
+        </w:r>
+        <w:r>
+          <w:rPr>
+            <w:noProof/>
+            <w:webHidden/>
+          </w:rPr>
+          <w:t>17</w:t>
+        </w:r>
+        <w:r>
+          <w:rPr>
+            <w:noProof/>
+            <w:webHidden/>
+          </w:rPr>
+          <w:fldChar w:fldCharType="end"/>
+        </w:r>
+      </w:hyperlink>
+    </w:p>
+    <w:p>
+      <w:pPr>
+        <w:pStyle w:val="TOC1"/>
+        <w:tabs>
+          <w:tab w:val="left" w:pos="440"/>
+          <w:tab w:val="right" w:leader="dot" w:pos="9350"/>
+        </w:tabs>
+        <w:rPr>
+          <w:rFonts w:asciiTheme="minorHAnsi" w:eastAsiaTheme="minorEastAsia" w:hAnsiTheme="minorHAnsi" w:cstheme="minorBidi"/>
+          <w:noProof/>
+          <w:color w:val="auto"/>
+          <w:sz w:val="22"/>
+        </w:rPr>
+      </w:pPr>
+      <w:hyperlink w:anchor="_Toc470189015" w:history="1">
+        <w:r>
+          <w:rPr>
+            <w:rStyle w:val="Hyperlink"/>
+            <w:noProof/>
+          </w:rPr>
+          <w:t>5.</w:t>
+        </w:r>
+        <w:r>
+          <w:rPr>
+            <w:rFonts w:asciiTheme="minorHAnsi" w:eastAsiaTheme="minorEastAsia" w:hAnsiTheme="minorHAnsi" w:cstheme="minorBidi"/>
+            <w:noProof/>
+            <w:color w:val="auto"/>
+            <w:sz w:val="22"/>
+          </w:rPr>
+          <w:t xml:space="preserve"> </w:t>
+        </w:r>
+        <w:r>
+          <w:rPr>
+            <w:rStyle w:val="Hyperlink"/>
+            <w:noProof/>
+          </w:rPr>
+          <w:t>References</w:t>
+        </w:r>
+        <w:r>
+          <w:rPr>
+            <w:noProof/>
+            <w:webHidden/>
+          </w:rPr>
+          <w:tab/>
+        </w:r>
+        <w:r>
+          <w:rPr>
+            <w:noProof/>
+            <w:webHidden/>
+          </w:rPr>
+          <w:fldChar w:fldCharType="begin"/>
+        </w:r>
+        <w:r>
+          <w:rPr>
+            <w:noProof/>
+            <w:webHidden/>
+          </w:rPr>
+          <w:instrText xml:space="preserve"> PAGEREF _Toc470189015 \h </w:instrText>
+        </w:r>
+        <w:r>
+          <w:rPr>
+            <w:noProof/>
+            <w:webHidden/>
+          </w:rPr>
+        </w:r>
+        <w:r>
+          <w:rPr>
+            <w:noProof/>
+            <w:webHidden/>
+          </w:rPr>
+          <w:fldChar w:fldCharType="separate"/>
+        </w:r>
+        <w:r>
+          <w:rPr>
+            <w:noProof/>
+            <w:webHidden/>
+          </w:rPr>
+          <w:t>18</w:t>
+        </w:r>
+        <w:r>
+          <w:rPr>
+            <w:noProof/>
+            <w:webHidden/>
+          </w:rPr>
+          <w:fldChar w:fldCharType="end"/>
+        </w:r>
+      </w:hyperlink>
+    </w:p>
+    <w:p>
+      <w:pPr>
+        <w:rPr>
+          <w:rFonts w:ascii="Times New Roman" w:hAnsi="Times New Roman" w:cs="Times New Roman"/>
+          <w:sz w:val="24"/>
+          <w:szCs w:val="24"/>
+        </w:rPr>
+      </w:pPr>
+      <w:r>
+        <w:rPr>
+          <w:rFonts w:ascii="Times New Roman" w:hAnsi="Times New Roman" w:cs="Times New Roman"/>
+          <w:sz w:val="24"/>
+          <w:szCs w:val="24"/>
+        </w:rPr>
+        <w:fldChar w:fldCharType="end"/>
+      </w:r>
+    </w:p>
     <w:p>
       <w:pPr>
         <w:widowControl w:val="0"/>
@@ -1004,18 +1655,33 @@
     </w:p>
     <w:p>
       <w:pPr>
+        <w:rPr>
+          <w:rFonts w:ascii="Times New Roman" w:hAnsi="Times New Roman"/>
+          <w:b/>
+          <w:sz w:val="24"/>
+          <w:szCs w:val="40"/>
+        </w:rPr>
+      </w:pPr>
+      <w:bookmarkStart w:id="1" w:name="_Toc470189009"/>
+      <w:r>
+        <w:br w:type="page"/>
+      </w:r>
+    </w:p>
+    <w:p>
+      <w:pPr>
+        <w:pStyle w:val="Heading1"/>
+      </w:pPr>
+      <w:r>
+        <w:lastRenderedPageBreak/>
+        <w:t>List of Figures</w:t>
+      </w:r>
+      <w:bookmarkEnd w:id="1"/>
+    </w:p>
+    <w:p>
+      <w:pPr>
         <w:widowControl w:val="0"/>
         <w:spacing w:line="240" w:lineRule="auto"/>
       </w:pPr>
-      <w:r>
-        <w:rPr>
-          <w:rFonts w:ascii="Times New Roman" w:eastAsia="Times New Roman" w:hAnsi="Times New Roman" w:cs="Times New Roman"/>
-          <w:b/>
-          <w:sz w:val="24"/>
-          <w:szCs w:val="24"/>
-        </w:rPr>
-        <w:t>Contents</w:t>
-      </w:r>
     </w:p>
     <w:p>
       <w:pPr>
@@ -1028,7 +1694,7 @@
           <w:sz w:val="24"/>
           <w:szCs w:val="24"/>
         </w:rPr>
-        <w:t>List of Figures ……………………………………………………………………………………</w:t>
+        <w:t xml:space="preserve">Figure 1. (Page </w:t>
       </w:r>
       <w:r>
         <w:rPr>
@@ -1037,7 +1703,45 @@
           <w:sz w:val="24"/>
           <w:szCs w:val="24"/>
         </w:rPr>
-        <w:t>6</w:t>
+        <w:t>1</w:t>
+      </w:r>
+      <w:r>
+        <w:rPr>
+          <w:rFonts w:ascii="Times New Roman" w:eastAsia="Times New Roman" w:hAnsi="Times New Roman" w:cs="Times New Roman"/>
+          <w:sz w:val="24"/>
+          <w:szCs w:val="24"/>
+        </w:rPr>
+        <w:t xml:space="preserve">) </w:t>
+      </w:r>
+      <w:r>
+        <w:rPr>
+          <w:rFonts w:ascii="Times New Roman" w:eastAsia="Times New Roman" w:hAnsi="Times New Roman" w:cs="Times New Roman"/>
+          <w:color w:val="222222"/>
+          <w:sz w:val="24"/>
+          <w:szCs w:val="24"/>
+          <w:highlight w:val="white"/>
+        </w:rPr>
+        <w:t xml:space="preserve">Data stewardship maturity scoreboard for </w:t>
+      </w:r>
+      <w:r>
+        <w:rPr>
+          <w:rFonts w:ascii="Times New Roman" w:eastAsia="Times New Roman" w:hAnsi="Times New Roman" w:cs="Times New Roman"/>
+          <w:color w:val="FF3333"/>
+          <w:sz w:val="24"/>
+          <w:szCs w:val="24"/>
+          <w:highlight w:val="white"/>
+        </w:rPr>
+        <w:t>DSMM_C</w:t>
+      </w:r>
+      <w:r>
+        <w:rPr>
+          <w:rFonts w:ascii="Times New Roman" w:eastAsia="Times New Roman" w:hAnsi="Times New Roman" w:cs="Times New Roman"/>
+          <w:color w:val="222222"/>
+          <w:sz w:val="24"/>
+          <w:szCs w:val="24"/>
+          <w:highlight w:val="white"/>
+        </w:rPr>
+        <w:t>, highlighted with 5-level progressive green scales for each of the nine key components (across), representing Ad Hoc, Minimal, Intermediate, Advance, and Optimal stages (vertical). If more than two cells are highlighted, it denotes that the dataset has completely satisfied the criterion for the lower level but not yet so at the current level.</w:t>
       </w:r>
     </w:p>
     <w:p>
@@ -1045,78 +1749,34 @@
         <w:widowControl w:val="0"/>
         <w:spacing w:line="240" w:lineRule="auto"/>
       </w:pPr>
-      <w:r>
-        <w:rPr>
-          <w:rFonts w:ascii="Times New Roman" w:eastAsia="Times New Roman" w:hAnsi="Times New Roman" w:cs="Times New Roman"/>
-          <w:sz w:val="24"/>
-          <w:szCs w:val="24"/>
-        </w:rPr>
-        <w:t>List of Tables ……………………………………………………………………………………..</w:t>
-      </w:r>
-      <w:r>
-        <w:rPr>
-          <w:rFonts w:ascii="Times New Roman" w:eastAsia="Times New Roman" w:hAnsi="Times New Roman" w:cs="Times New Roman"/>
-          <w:color w:val="auto"/>
-          <w:sz w:val="24"/>
-          <w:szCs w:val="24"/>
-        </w:rPr>
-        <w:t>7</w:t>
-      </w:r>
     </w:p>
     <w:p>
       <w:pPr>
         <w:widowControl w:val="0"/>
         <w:spacing w:line="240" w:lineRule="auto"/>
       </w:pPr>
-      <w:r>
-        <w:rPr>
-          <w:rFonts w:ascii="Times New Roman" w:eastAsia="Times New Roman" w:hAnsi="Times New Roman" w:cs="Times New Roman"/>
-          <w:sz w:val="24"/>
-          <w:szCs w:val="24"/>
-        </w:rPr>
-        <w:t>Preface ……………………………………………………………………………………………</w:t>
-      </w:r>
-      <w:r>
-        <w:rPr>
-          <w:rFonts w:ascii="Times New Roman" w:eastAsia="Times New Roman" w:hAnsi="Times New Roman" w:cs="Times New Roman"/>
-          <w:color w:val="auto"/>
-          <w:sz w:val="24"/>
-          <w:szCs w:val="24"/>
-        </w:rPr>
-        <w:t>8</w:t>
-      </w:r>
+    </w:p>
+    <w:p>
+      <w:r>
+        <w:br w:type="page"/>
+      </w:r>
+    </w:p>
+    <w:p/>
+    <w:p>
+      <w:pPr>
+        <w:pStyle w:val="Heading1"/>
+      </w:pPr>
+      <w:bookmarkStart w:id="2" w:name="_Toc470189010"/>
+      <w:r>
+        <w:t>List of Tables</w:t>
+      </w:r>
+      <w:bookmarkEnd w:id="2"/>
     </w:p>
     <w:p>
       <w:pPr>
         <w:widowControl w:val="0"/>
         <w:spacing w:line="240" w:lineRule="auto"/>
       </w:pPr>
-      <w:r>
-        <w:rPr>
-          <w:rFonts w:ascii="Times New Roman" w:eastAsia="Times New Roman" w:hAnsi="Times New Roman" w:cs="Times New Roman"/>
-          <w:sz w:val="24"/>
-          <w:szCs w:val="24"/>
-        </w:rPr>
-        <w:t>1.</w:t>
-      </w:r>
-      <w:r>
-        <w:rPr>
-          <w:rFonts w:ascii="Times New Roman" w:eastAsia="Times New Roman" w:hAnsi="Times New Roman" w:cs="Times New Roman"/>
-          <w:sz w:val="24"/>
-          <w:szCs w:val="24"/>
-        </w:rPr>
-        <w:tab/>
-        <w:t>Introduction ………………………………………………………………………………</w:t>
-      </w:r>
-      <w:r>
-        <w:rPr>
-          <w:rFonts w:ascii="Times New Roman" w:eastAsia="Times New Roman" w:hAnsi="Times New Roman" w:cs="Times New Roman"/>
-          <w:color w:val="auto"/>
-          <w:sz w:val="24"/>
-          <w:szCs w:val="24"/>
-        </w:rPr>
-        <w:t>9</w:t>
-      </w:r>
     </w:p>
     <w:p>
       <w:pPr>
@@ -1129,16 +1789,7 @@
           <w:sz w:val="24"/>
           <w:szCs w:val="24"/>
         </w:rPr>
-        <w:t>2.</w:t>
-      </w:r>
-      <w:r>
-        <w:rPr>
-          <w:rFonts w:ascii="Times New Roman" w:eastAsia="Times New Roman" w:hAnsi="Times New Roman" w:cs="Times New Roman"/>
-          <w:sz w:val="24"/>
-          <w:szCs w:val="24"/>
-        </w:rPr>
-        <w:tab/>
-        <w:t>Results ……………………………………………………………………………………</w:t>
+        <w:t xml:space="preserve">Table 1. (Page </w:t>
       </w:r>
       <w:r>
         <w:rPr>
@@ -1148,6 +1799,23 @@
           <w:szCs w:val="24"/>
         </w:rPr>
         <w:t>9</w:t>
+      </w:r>
+      <w:r>
+        <w:rPr>
+          <w:rFonts w:ascii="Times New Roman" w:eastAsia="Times New Roman" w:hAnsi="Times New Roman" w:cs="Times New Roman"/>
+          <w:sz w:val="24"/>
+          <w:szCs w:val="24"/>
+        </w:rPr>
+        <w:t xml:space="preserve">) </w:t>
+      </w:r>
+      <w:r>
+        <w:rPr>
+          <w:rFonts w:ascii="Times New Roman" w:eastAsia="Times New Roman" w:hAnsi="Times New Roman" w:cs="Times New Roman"/>
+          <w:sz w:val="24"/>
+          <w:szCs w:val="24"/>
+          <w:highlight w:val="white"/>
+        </w:rPr>
+        <w:t>Dataset and Data Stewardship Maturity Assessment Metadata.</w:t>
       </w:r>
     </w:p>
     <w:p>
@@ -1155,23 +1823,6 @@
         <w:widowControl w:val="0"/>
         <w:spacing w:line="240" w:lineRule="auto"/>
       </w:pPr>
-      <w:r>
-        <w:rPr>
-          <w:rFonts w:ascii="Times New Roman" w:eastAsia="Times New Roman" w:hAnsi="Times New Roman" w:cs="Times New Roman"/>
-          <w:sz w:val="24"/>
-          <w:szCs w:val="24"/>
-        </w:rPr>
-        <w:t>3.</w:t>
-      </w:r>
-      <w:r>
-        <w:rPr>
-          <w:rFonts w:ascii="Times New Roman" w:eastAsia="Times New Roman" w:hAnsi="Times New Roman" w:cs="Times New Roman"/>
-          <w:sz w:val="24"/>
-          <w:szCs w:val="24"/>
-        </w:rPr>
-        <w:tab/>
-        <w:t>Summary………………………………………………………………………………......2</w:t>
-      </w:r>
     </w:p>
     <w:p>
       <w:pPr>
@@ -1183,17 +1834,27 @@
           <w:rFonts w:ascii="Times New Roman" w:eastAsia="Times New Roman" w:hAnsi="Times New Roman" w:cs="Times New Roman"/>
           <w:sz w:val="24"/>
           <w:szCs w:val="24"/>
-        </w:rPr>
-        <w:t>4.</w:t>
-      </w:r>
-      <w:r>
-        <w:rPr>
-          <w:rFonts w:ascii="Times New Roman" w:eastAsia="Times New Roman" w:hAnsi="Times New Roman" w:cs="Times New Roman"/>
-          <w:sz w:val="24"/>
-          <w:szCs w:val="24"/>
-        </w:rPr>
-        <w:tab/>
-        <w:t>Acknowledgment ……………………………………………………………………...</w:t>
+          <w:highlight w:val="white"/>
+        </w:rPr>
+        <w:t xml:space="preserve">Table 2. (Page </w:t>
+      </w:r>
+      <w:r>
+        <w:rPr>
+          <w:rFonts w:ascii="Times New Roman" w:eastAsia="Times New Roman" w:hAnsi="Times New Roman" w:cs="Times New Roman"/>
+          <w:color w:val="auto"/>
+          <w:sz w:val="24"/>
+          <w:szCs w:val="24"/>
+        </w:rPr>
+        <w:t>19</w:t>
+      </w:r>
+      <w:r>
+        <w:rPr>
+          <w:rFonts w:ascii="Times New Roman" w:eastAsia="Times New Roman" w:hAnsi="Times New Roman" w:cs="Times New Roman"/>
+          <w:sz w:val="24"/>
+          <w:szCs w:val="24"/>
+          <w:highlight w:val="white"/>
+        </w:rPr>
+        <w:t xml:space="preserve">) Stewardship Maturity Levels and Detailed Justifications for Each of Nine DSMM Key Components for the </w:t>
       </w:r>
       <w:r>
         <w:rPr>
@@ -1201,17 +1862,18 @@
           <w:color w:val="FF3333"/>
           <w:sz w:val="24"/>
           <w:szCs w:val="24"/>
-        </w:rPr>
-        <w:t>...</w:t>
-      </w:r>
-      <w:r>
-        <w:rPr>
-          <w:rFonts w:ascii="Times New Roman" w:eastAsia="Times New Roman" w:hAnsi="Times New Roman" w:cs="Times New Roman"/>
-          <w:color w:val="auto"/>
-          <w:sz w:val="24"/>
-          <w:szCs w:val="24"/>
-        </w:rPr>
-        <w:t>16</w:t>
+          <w:highlight w:val="white"/>
+        </w:rPr>
+        <w:t>DSMM_C</w:t>
+      </w:r>
+      <w:r>
+        <w:rPr>
+          <w:rFonts w:ascii="Times New Roman" w:eastAsia="Times New Roman" w:hAnsi="Times New Roman" w:cs="Times New Roman"/>
+          <w:sz w:val="24"/>
+          <w:szCs w:val="24"/>
+          <w:highlight w:val="white"/>
+        </w:rPr>
+        <w:t xml:space="preserve"> Dataset</w:t>
       </w:r>
     </w:p>
     <w:p>
@@ -1219,32 +1881,6 @@
         <w:widowControl w:val="0"/>
         <w:spacing w:line="240" w:lineRule="auto"/>
       </w:pPr>
-      <w:r>
-        <w:rPr>
-          <w:rFonts w:ascii="Times New Roman" w:eastAsia="Times New Roman" w:hAnsi="Times New Roman" w:cs="Times New Roman"/>
-          <w:sz w:val="24"/>
-          <w:szCs w:val="24"/>
-        </w:rPr>
-        <w:t>5.</w:t>
-      </w:r>
-      <w:r>
-        <w:rPr>
-          <w:rFonts w:ascii="Times New Roman" w:eastAsia="Times New Roman" w:hAnsi="Times New Roman" w:cs="Times New Roman"/>
-          <w:sz w:val="24"/>
-          <w:szCs w:val="24"/>
-        </w:rPr>
-        <w:tab/>
-        <w:t>References………………………….……….…….……………………………………...</w:t>
-      </w:r>
-      <w:r>
-        <w:rPr>
-          <w:rFonts w:ascii="Times New Roman" w:eastAsia="Times New Roman" w:hAnsi="Times New Roman" w:cs="Times New Roman"/>
-          <w:color w:val="auto"/>
-          <w:sz w:val="24"/>
-          <w:szCs w:val="24"/>
-        </w:rPr>
-        <w:t>17</w:t>
-      </w:r>
     </w:p>
     <w:p>
       <w:r>
@@ -1252,93 +1888,153 @@
       </w:r>
     </w:p>
     <w:p/>
+    <w:p>
+      <w:pPr>
+        <w:pStyle w:val="Heading1"/>
+      </w:pPr>
+      <w:bookmarkStart w:id="3" w:name="_Toc470189011"/>
+      <w:r>
+        <w:t>Preface</w:t>
+      </w:r>
+      <w:bookmarkEnd w:id="3"/>
+    </w:p>
     <w:p>
       <w:pPr>
         <w:widowControl w:val="0"/>
         <w:spacing w:line="240" w:lineRule="auto"/>
       </w:pPr>
-      <w:r>
-        <w:rPr>
-          <w:rFonts w:ascii="Times New Roman" w:eastAsia="Times New Roman" w:hAnsi="Times New Roman" w:cs="Times New Roman"/>
-          <w:b/>
-          <w:sz w:val="24"/>
-          <w:szCs w:val="24"/>
-        </w:rPr>
-        <w:t>List of Figures</w:t>
-      </w:r>
     </w:p>
     <w:p>
       <w:pPr>
         <w:widowControl w:val="0"/>
         <w:spacing w:line="240" w:lineRule="auto"/>
       </w:pPr>
+      <w:r>
+        <w:rPr>
+          <w:rFonts w:ascii="Times New Roman" w:eastAsia="Times New Roman" w:hAnsi="Times New Roman" w:cs="Times New Roman"/>
+          <w:sz w:val="24"/>
+          <w:szCs w:val="24"/>
+        </w:rPr>
+        <w:t>In response to the President's Open Government Initiative and related policies, NOAA has committed to providing improved public access to all of its environmental information, to enable research and commercial innovation through ease of data discovery and use [</w:t>
+      </w:r>
+      <w:r>
+        <w:rPr>
+          <w:rFonts w:ascii="Times New Roman" w:eastAsia="Times New Roman" w:hAnsi="Times New Roman" w:cs="Times New Roman"/>
+          <w:i/>
+          <w:sz w:val="24"/>
+          <w:szCs w:val="24"/>
+        </w:rPr>
+        <w:t>Casey</w:t>
+      </w:r>
+      <w:r>
+        <w:rPr>
+          <w:rFonts w:ascii="Times New Roman" w:eastAsia="Times New Roman" w:hAnsi="Times New Roman" w:cs="Times New Roman"/>
+          <w:sz w:val="24"/>
+          <w:szCs w:val="24"/>
+        </w:rPr>
+        <w:t>, 2016].</w:t>
+      </w:r>
     </w:p>
     <w:p>
       <w:pPr>
         <w:widowControl w:val="0"/>
         <w:spacing w:line="240" w:lineRule="auto"/>
       </w:pPr>
-      <w:r>
-        <w:rPr>
-          <w:rFonts w:ascii="Times New Roman" w:eastAsia="Times New Roman" w:hAnsi="Times New Roman" w:cs="Times New Roman"/>
-          <w:sz w:val="24"/>
-          <w:szCs w:val="24"/>
-        </w:rPr>
-        <w:t xml:space="preserve">Figure 1. (Page </w:t>
-      </w:r>
-      <w:r>
-        <w:rPr>
-          <w:rFonts w:ascii="Times New Roman" w:eastAsia="Times New Roman" w:hAnsi="Times New Roman" w:cs="Times New Roman"/>
-          <w:color w:val="auto"/>
-          <w:sz w:val="24"/>
-          <w:szCs w:val="24"/>
-        </w:rPr>
-        <w:t>1</w:t>
-      </w:r>
-      <w:r>
-        <w:rPr>
-          <w:rFonts w:ascii="Times New Roman" w:eastAsia="Times New Roman" w:hAnsi="Times New Roman" w:cs="Times New Roman"/>
-          <w:sz w:val="24"/>
-          <w:szCs w:val="24"/>
-        </w:rPr>
-        <w:t xml:space="preserve">) </w:t>
-      </w:r>
-      <w:r>
-        <w:rPr>
-          <w:rFonts w:ascii="Times New Roman" w:eastAsia="Times New Roman" w:hAnsi="Times New Roman" w:cs="Times New Roman"/>
-          <w:color w:val="222222"/>
-          <w:sz w:val="24"/>
-          <w:szCs w:val="24"/>
-          <w:highlight w:val="white"/>
-        </w:rPr>
-        <w:t xml:space="preserve">Data stewardship maturity scoreboard for </w:t>
-      </w:r>
-      <w:r>
-        <w:rPr>
-          <w:rFonts w:ascii="Times New Roman" w:eastAsia="Times New Roman" w:hAnsi="Times New Roman" w:cs="Times New Roman"/>
-          <w:color w:val="FF3333"/>
-          <w:sz w:val="24"/>
-          <w:szCs w:val="24"/>
-          <w:highlight w:val="white"/>
-        </w:rPr>
-        <w:t>DSMM_C</w:t>
-      </w:r>
-      <w:r>
-        <w:rPr>
-          <w:rFonts w:ascii="Times New Roman" w:eastAsia="Times New Roman" w:hAnsi="Times New Roman" w:cs="Times New Roman"/>
-          <w:color w:val="222222"/>
-          <w:sz w:val="24"/>
-          <w:szCs w:val="24"/>
-          <w:highlight w:val="white"/>
-        </w:rPr>
-        <w:t>, highlighted with 5-level progressive green scales for each of the nine key components (across), representing Ad Hoc, Minimal, Intermediate, Advance, and Optimal stages (vertical). If more than two cells are highlighted, it denotes that the dataset has completely satisfied the criterion for the lower level but not yet so at the current level.</w:t>
-      </w:r>
     </w:p>
     <w:p>
       <w:pPr>
         <w:widowControl w:val="0"/>
         <w:spacing w:line="240" w:lineRule="auto"/>
       </w:pPr>
+      <w:proofErr w:type="spellStart"/>
+      <w:r>
+        <w:rPr>
+          <w:rFonts w:ascii="Times New Roman" w:eastAsia="Times New Roman" w:hAnsi="Times New Roman" w:cs="Times New Roman"/>
+          <w:sz w:val="24"/>
+          <w:szCs w:val="24"/>
+        </w:rPr>
+        <w:t>OneStop</w:t>
+      </w:r>
+      <w:proofErr w:type="spellEnd"/>
+      <w:r>
+        <w:rPr>
+          <w:rFonts w:ascii="Times New Roman" w:eastAsia="Times New Roman" w:hAnsi="Times New Roman" w:cs="Times New Roman"/>
+          <w:sz w:val="24"/>
+          <w:szCs w:val="24"/>
+        </w:rPr>
+        <w:t xml:space="preserve"> supports NOAA's efforts by leveraging existing access technologies and infusing specific innovations to provide improved discover, access, and visualization services for NOAA's data. Also, </w:t>
+      </w:r>
+      <w:proofErr w:type="spellStart"/>
+      <w:r>
+        <w:rPr>
+          <w:rFonts w:ascii="Times New Roman" w:eastAsia="Times New Roman" w:hAnsi="Times New Roman" w:cs="Times New Roman"/>
+          <w:sz w:val="24"/>
+          <w:szCs w:val="24"/>
+        </w:rPr>
+        <w:t>OneStop</w:t>
+      </w:r>
+      <w:proofErr w:type="spellEnd"/>
+      <w:r>
+        <w:rPr>
+          <w:rFonts w:ascii="Times New Roman" w:eastAsia="Times New Roman" w:hAnsi="Times New Roman" w:cs="Times New Roman"/>
+          <w:sz w:val="24"/>
+          <w:szCs w:val="24"/>
+        </w:rPr>
+        <w:t xml:space="preserve"> is viewed by a NESDIS as a pathfinder effort with an initial focus on selected high-priority datasets from NESDIS and other program data meeting </w:t>
+      </w:r>
+      <w:proofErr w:type="spellStart"/>
+      <w:r>
+        <w:rPr>
+          <w:rFonts w:ascii="Times New Roman" w:eastAsia="Times New Roman" w:hAnsi="Times New Roman" w:cs="Times New Roman"/>
+          <w:sz w:val="24"/>
+          <w:szCs w:val="24"/>
+        </w:rPr>
+        <w:t>OneStop</w:t>
+      </w:r>
+      <w:proofErr w:type="spellEnd"/>
+      <w:r>
+        <w:rPr>
+          <w:rFonts w:ascii="Times New Roman" w:eastAsia="Times New Roman" w:hAnsi="Times New Roman" w:cs="Times New Roman"/>
+          <w:sz w:val="24"/>
+          <w:szCs w:val="24"/>
+        </w:rPr>
+        <w:t xml:space="preserve"> standards, but eventually scalable across NOAA's data. Lastly, </w:t>
+      </w:r>
+      <w:proofErr w:type="spellStart"/>
+      <w:r>
+        <w:rPr>
+          <w:rFonts w:ascii="Times New Roman" w:eastAsia="Times New Roman" w:hAnsi="Times New Roman" w:cs="Times New Roman"/>
+          <w:sz w:val="24"/>
+          <w:szCs w:val="24"/>
+        </w:rPr>
+        <w:t>OneStop</w:t>
+      </w:r>
+      <w:proofErr w:type="spellEnd"/>
+      <w:r>
+        <w:rPr>
+          <w:rFonts w:ascii="Times New Roman" w:eastAsia="Times New Roman" w:hAnsi="Times New Roman" w:cs="Times New Roman"/>
+          <w:sz w:val="24"/>
+          <w:szCs w:val="24"/>
+        </w:rPr>
+        <w:t xml:space="preserve"> is implementing the USGEO Common Framework for Earth Observation Data and leveraging/supporting the NOAA Big Data Project (BDP) and Big Earth Data Initiative (BEDI) [</w:t>
+      </w:r>
+      <w:r>
+        <w:rPr>
+          <w:rFonts w:ascii="Times New Roman" w:eastAsia="Times New Roman" w:hAnsi="Times New Roman" w:cs="Times New Roman"/>
+          <w:i/>
+          <w:sz w:val="24"/>
+          <w:szCs w:val="24"/>
+        </w:rPr>
+        <w:t>Casey</w:t>
+      </w:r>
+      <w:r>
+        <w:rPr>
+          <w:rFonts w:ascii="Times New Roman" w:eastAsia="Times New Roman" w:hAnsi="Times New Roman" w:cs="Times New Roman"/>
+          <w:sz w:val="24"/>
+          <w:szCs w:val="24"/>
+        </w:rPr>
+        <w:t>, 2016].</w:t>
+      </w:r>
     </w:p>
     <w:p>
       <w:pPr>
@@ -1347,12 +2043,6 @@
       </w:pPr>
     </w:p>
     <w:p>
-      <w:r>
-        <w:br w:type="page"/>
-      </w:r>
-    </w:p>
-    <w:p/>
-    <w:p>
       <w:pPr>
         <w:widowControl w:val="0"/>
         <w:spacing w:line="240" w:lineRule="auto"/>
@@ -1360,11 +2050,27 @@
       <w:r>
         <w:rPr>
           <w:rFonts w:ascii="Times New Roman" w:eastAsia="Times New Roman" w:hAnsi="Times New Roman" w:cs="Times New Roman"/>
-          <w:b/>
-          <w:sz w:val="24"/>
-          <w:szCs w:val="24"/>
-        </w:rPr>
-        <w:t>List of Tables</w:t>
+          <w:sz w:val="24"/>
+          <w:szCs w:val="24"/>
+        </w:rPr>
+        <w:t>As with any process of improvement planning, agencies need to find out where they are in terms of their compliance to the federal regulations and what they need to do if any areas of non-compliance are identified. To this end, a unified framework would be beneficial for assessing the current stage of stewardship practices applied to individual datasets and for providing a road map that will guide future investments towards enhanced stewardship of environmental datasets. The value and quality of a dataset depends in part on the stewardship practices applied after its development and production. Therefore, a unified framework providing a holistic view of the quality of stewardship practices applied to individual datasets is beneficial to data stewards and users [</w:t>
+      </w:r>
+      <w:r>
+        <w:rPr>
+          <w:rFonts w:ascii="Times New Roman" w:eastAsia="Times New Roman" w:hAnsi="Times New Roman" w:cs="Times New Roman"/>
+          <w:i/>
+          <w:sz w:val="24"/>
+          <w:szCs w:val="24"/>
+        </w:rPr>
+        <w:t>Casey</w:t>
+      </w:r>
+      <w:r>
+        <w:rPr>
+          <w:rFonts w:ascii="Times New Roman" w:eastAsia="Times New Roman" w:hAnsi="Times New Roman" w:cs="Times New Roman"/>
+          <w:sz w:val="24"/>
+          <w:szCs w:val="24"/>
+        </w:rPr>
+        <w:t>, 2016].</w:t>
       </w:r>
     </w:p>
     <w:p>
@@ -1384,33 +2090,24 @@
           <w:sz w:val="24"/>
           <w:szCs w:val="24"/>
         </w:rPr>
-        <w:t xml:space="preserve">Table 1. (Page </w:t>
-      </w:r>
-      <w:r>
-        <w:rPr>
-          <w:rFonts w:ascii="Times New Roman" w:eastAsia="Times New Roman" w:hAnsi="Times New Roman" w:cs="Times New Roman"/>
-          <w:color w:val="auto"/>
-          <w:sz w:val="24"/>
-          <w:szCs w:val="24"/>
-        </w:rPr>
-        <w:t>9</w:t>
-      </w:r>
-      <w:r>
-        <w:rPr>
-          <w:rFonts w:ascii="Times New Roman" w:eastAsia="Times New Roman" w:hAnsi="Times New Roman" w:cs="Times New Roman"/>
-          <w:sz w:val="24"/>
-          <w:szCs w:val="24"/>
-        </w:rPr>
-        <w:t xml:space="preserve">) </w:t>
-      </w:r>
-      <w:r>
-        <w:rPr>
-          <w:rFonts w:ascii="Times New Roman" w:eastAsia="Times New Roman" w:hAnsi="Times New Roman" w:cs="Times New Roman"/>
-          <w:sz w:val="24"/>
-          <w:szCs w:val="24"/>
-          <w:highlight w:val="white"/>
-        </w:rPr>
-        <w:t>Dataset and Data Stewardship Maturity Assessment Metadata.</w:t>
+        <w:t xml:space="preserve"> The data stewardship maturity matrix (DSMM), jointly developed by domain (data management, technology, and science) subject matter experts from NOAA’s National Centers for Environmental Information (NCEI) and Cooperative Institute for Climate and Satellites – North Carolina (CICS-NC), provides such a consistent framework [</w:t>
+      </w:r>
+      <w:r>
+        <w:rPr>
+          <w:rFonts w:ascii="Times New Roman" w:eastAsia="Times New Roman" w:hAnsi="Times New Roman" w:cs="Times New Roman"/>
+          <w:i/>
+          <w:sz w:val="24"/>
+          <w:szCs w:val="24"/>
+        </w:rPr>
+        <w:t>Peng et al.,</w:t>
+      </w:r>
+      <w:r>
+        <w:rPr>
+          <w:rFonts w:ascii="Times New Roman" w:eastAsia="Times New Roman" w:hAnsi="Times New Roman" w:cs="Times New Roman"/>
+          <w:sz w:val="24"/>
+          <w:szCs w:val="24"/>
+        </w:rPr>
+        <w:t xml:space="preserve"> 2015]. The DSMM, leveraging institutional knowledge and community practices and standards, defines a graduated maturity scale for each of nine key components of scientific data stewardship to enable a consistent assessment of the measureable stewardship practices applied to a given data set or product.</w:t>
       </w:r>
     </w:p>
     <w:p>
@@ -1429,46 +2126,8 @@
           <w:rFonts w:ascii="Times New Roman" w:eastAsia="Times New Roman" w:hAnsi="Times New Roman" w:cs="Times New Roman"/>
           <w:sz w:val="24"/>
           <w:szCs w:val="24"/>
-          <w:highlight w:val="white"/>
-        </w:rPr>
-        <w:t xml:space="preserve">Table 2. (Page </w:t>
-      </w:r>
-      <w:r>
-        <w:rPr>
-          <w:rFonts w:ascii="Times New Roman" w:eastAsia="Times New Roman" w:hAnsi="Times New Roman" w:cs="Times New Roman"/>
-          <w:color w:val="auto"/>
-          <w:sz w:val="24"/>
-          <w:szCs w:val="24"/>
-        </w:rPr>
-        <w:t>19</w:t>
-      </w:r>
-      <w:r>
-        <w:rPr>
-          <w:rFonts w:ascii="Times New Roman" w:eastAsia="Times New Roman" w:hAnsi="Times New Roman" w:cs="Times New Roman"/>
-          <w:sz w:val="24"/>
-          <w:szCs w:val="24"/>
-          <w:highlight w:val="white"/>
-        </w:rPr>
-        <w:t xml:space="preserve">) Stewardship Maturity Levels and Detailed Justifications for Each of Nine DSMM Key Components for the </w:t>
-      </w:r>
-      <w:r>
-        <w:rPr>
-          <w:rFonts w:ascii="Times New Roman" w:eastAsia="Times New Roman" w:hAnsi="Times New Roman" w:cs="Times New Roman"/>
-          <w:color w:val="FF3333"/>
-          <w:sz w:val="24"/>
-          <w:szCs w:val="24"/>
-          <w:highlight w:val="white"/>
-        </w:rPr>
-        <w:t>DSMM_C</w:t>
-      </w:r>
-      <w:r>
-        <w:rPr>
-          <w:rFonts w:ascii="Times New Roman" w:eastAsia="Times New Roman" w:hAnsi="Times New Roman" w:cs="Times New Roman"/>
-          <w:sz w:val="24"/>
-          <w:szCs w:val="24"/>
-          <w:highlight w:val="white"/>
-        </w:rPr>
-        <w:t xml:space="preserve"> Dataset</w:t>
+        </w:rPr>
+        <w:t xml:space="preserve">The NOAA data stewardship maturity technical series captures stewardship maturity assessment results for individual datasets, provides consistent representation and citable documents of those assessments, ensures transparency, and allows better data quality information integration and content-based search and discovery of NOAA data.    </w:t>
       </w:r>
     </w:p>
     <w:p>
@@ -1488,203 +2147,8 @@
         <w:widowControl w:val="0"/>
         <w:spacing w:line="240" w:lineRule="auto"/>
       </w:pPr>
-      <w:r>
-        <w:rPr>
-          <w:rFonts w:ascii="Times New Roman" w:eastAsia="Times New Roman" w:hAnsi="Times New Roman" w:cs="Times New Roman"/>
-          <w:b/>
-          <w:sz w:val="24"/>
-          <w:szCs w:val="24"/>
-        </w:rPr>
-        <w:t>Preface</w:t>
-      </w:r>
-    </w:p>
-    <w:p>
-      <w:pPr>
-        <w:widowControl w:val="0"/>
-        <w:spacing w:line="240" w:lineRule="auto"/>
-      </w:pPr>
-    </w:p>
-    <w:p>
-      <w:pPr>
-        <w:widowControl w:val="0"/>
-        <w:spacing w:line="240" w:lineRule="auto"/>
-      </w:pPr>
-      <w:r>
-        <w:rPr>
-          <w:rFonts w:ascii="Times New Roman" w:eastAsia="Times New Roman" w:hAnsi="Times New Roman" w:cs="Times New Roman"/>
-          <w:sz w:val="24"/>
-          <w:szCs w:val="24"/>
-        </w:rPr>
-        <w:t>In response to the President's Open Government Initiative and related policies, NOAA has committed to providing improved public access to all of its environmental information, to enable research and commercial innovation through ease of data discovery and use [</w:t>
-      </w:r>
-      <w:r>
-        <w:rPr>
-          <w:rFonts w:ascii="Times New Roman" w:eastAsia="Times New Roman" w:hAnsi="Times New Roman" w:cs="Times New Roman"/>
-          <w:i/>
-          <w:sz w:val="24"/>
-          <w:szCs w:val="24"/>
-        </w:rPr>
-        <w:t>Casey</w:t>
-      </w:r>
-      <w:r>
-        <w:rPr>
-          <w:rFonts w:ascii="Times New Roman" w:eastAsia="Times New Roman" w:hAnsi="Times New Roman" w:cs="Times New Roman"/>
-          <w:sz w:val="24"/>
-          <w:szCs w:val="24"/>
-        </w:rPr>
-        <w:t>, 2016].</w:t>
-      </w:r>
-    </w:p>
-    <w:p>
-      <w:pPr>
-        <w:widowControl w:val="0"/>
-        <w:spacing w:line="240" w:lineRule="auto"/>
-      </w:pPr>
-    </w:p>
-    <w:p>
-      <w:pPr>
-        <w:widowControl w:val="0"/>
-        <w:spacing w:line="240" w:lineRule="auto"/>
-      </w:pPr>
-      <w:r>
-        <w:rPr>
-          <w:rFonts w:ascii="Times New Roman" w:eastAsia="Times New Roman" w:hAnsi="Times New Roman" w:cs="Times New Roman"/>
-          <w:sz w:val="24"/>
-          <w:szCs w:val="24"/>
-        </w:rPr>
-        <w:t>OneStop supports NOAA's efforts by leveraging existing access technologies and infusing specific innovations to provide improved discover, access, and visualization services for NOAA's data. Also, OneStop is viewed by a NESDIS as a pathfinder effort with an initial focus on selected high-priority datasets from NESDIS and other program data meeting OneStop standards, but eventually scalable across NOAA's data. Lastly, OneStop is implementing the USGEO Common Framework for Earth Observation Data and leveraging/supporting the NOAA Big Data Project (BDP) and Big Earth Data Initiative (BEDI) [</w:t>
-      </w:r>
-      <w:r>
-        <w:rPr>
-          <w:rFonts w:ascii="Times New Roman" w:eastAsia="Times New Roman" w:hAnsi="Times New Roman" w:cs="Times New Roman"/>
-          <w:i/>
-          <w:sz w:val="24"/>
-          <w:szCs w:val="24"/>
-        </w:rPr>
-        <w:t>Casey</w:t>
-      </w:r>
-      <w:r>
-        <w:rPr>
-          <w:rFonts w:ascii="Times New Roman" w:eastAsia="Times New Roman" w:hAnsi="Times New Roman" w:cs="Times New Roman"/>
-          <w:sz w:val="24"/>
-          <w:szCs w:val="24"/>
-        </w:rPr>
-        <w:t>, 2016].</w:t>
-      </w:r>
-    </w:p>
-    <w:p>
-      <w:pPr>
-        <w:widowControl w:val="0"/>
-        <w:spacing w:line="240" w:lineRule="auto"/>
-      </w:pPr>
-    </w:p>
-    <w:p>
-      <w:pPr>
-        <w:widowControl w:val="0"/>
-        <w:spacing w:line="240" w:lineRule="auto"/>
-      </w:pPr>
-      <w:r>
-        <w:rPr>
-          <w:rFonts w:ascii="Times New Roman" w:eastAsia="Times New Roman" w:hAnsi="Times New Roman" w:cs="Times New Roman"/>
-          <w:sz w:val="24"/>
-          <w:szCs w:val="24"/>
-        </w:rPr>
-        <w:t>As with any process of improvement planning, agencies need to find out where they are in terms of their compliance to the federal regulations and what they need to do if any areas of non-compliance are identified. To this end, a unified framework would be beneficial for assessing the current stage of stewardship practices applied to individual datasets and for providing a road map that will guide future investments towards enhanced stewardship of environmental datasets. The value and quality of a dataset depends in part on the stewardship practices applied after its development and production. Therefore, a unified framework providing a holistic view of the quality of stewardship practices applied to individual datasets is beneficial to data stewards and users [</w:t>
-      </w:r>
-      <w:r>
-        <w:rPr>
-          <w:rFonts w:ascii="Times New Roman" w:eastAsia="Times New Roman" w:hAnsi="Times New Roman" w:cs="Times New Roman"/>
-          <w:i/>
-          <w:sz w:val="24"/>
-          <w:szCs w:val="24"/>
-        </w:rPr>
-        <w:t>Casey</w:t>
-      </w:r>
-      <w:r>
-        <w:rPr>
-          <w:rFonts w:ascii="Times New Roman" w:eastAsia="Times New Roman" w:hAnsi="Times New Roman" w:cs="Times New Roman"/>
-          <w:sz w:val="24"/>
-          <w:szCs w:val="24"/>
-        </w:rPr>
-        <w:t>, 2016].</w:t>
-      </w:r>
-    </w:p>
-    <w:p>
-      <w:pPr>
-        <w:widowControl w:val="0"/>
-        <w:spacing w:line="240" w:lineRule="auto"/>
-      </w:pPr>
-    </w:p>
-    <w:p>
-      <w:pPr>
-        <w:widowControl w:val="0"/>
-        <w:spacing w:line="240" w:lineRule="auto"/>
-      </w:pPr>
-      <w:r>
-        <w:rPr>
-          <w:rFonts w:ascii="Times New Roman" w:eastAsia="Times New Roman" w:hAnsi="Times New Roman" w:cs="Times New Roman"/>
-          <w:sz w:val="24"/>
-          <w:szCs w:val="24"/>
-        </w:rPr>
-        <w:t xml:space="preserve"> The data stewardship maturity matrix (DSMM), jointly developed by domain (data management, technology, and science) subject matter experts from NOAA’s National Centers for Environmental Information (NCEI) and Cooperative Institute for Climate and Satellites – North Carolina (CICS-NC), provides such a consistent framework [</w:t>
-      </w:r>
-      <w:r>
-        <w:rPr>
-          <w:rFonts w:ascii="Times New Roman" w:eastAsia="Times New Roman" w:hAnsi="Times New Roman" w:cs="Times New Roman"/>
-          <w:i/>
-          <w:sz w:val="24"/>
-          <w:szCs w:val="24"/>
-        </w:rPr>
-        <w:t>Peng et al.,</w:t>
-      </w:r>
-      <w:r>
-        <w:rPr>
-          <w:rFonts w:ascii="Times New Roman" w:eastAsia="Times New Roman" w:hAnsi="Times New Roman" w:cs="Times New Roman"/>
-          <w:sz w:val="24"/>
-          <w:szCs w:val="24"/>
-        </w:rPr>
-        <w:t xml:space="preserve"> 2015]. The DSMM, leveraging institutional knowledge and community practices and standards, defines a graduated maturity scale for each of nine key components of scientific data stewardship to enable a consistent assessment of the measureable stewardship practices applied to a given data set or product.</w:t>
-      </w:r>
-    </w:p>
-    <w:p>
-      <w:pPr>
-        <w:widowControl w:val="0"/>
-        <w:spacing w:line="240" w:lineRule="auto"/>
-      </w:pPr>
-    </w:p>
-    <w:p>
-      <w:pPr>
-        <w:widowControl w:val="0"/>
-        <w:spacing w:line="240" w:lineRule="auto"/>
-      </w:pPr>
-      <w:r>
-        <w:rPr>
-          <w:rFonts w:ascii="Times New Roman" w:eastAsia="Times New Roman" w:hAnsi="Times New Roman" w:cs="Times New Roman"/>
-          <w:sz w:val="24"/>
-          <w:szCs w:val="24"/>
-        </w:rPr>
-        <w:t xml:space="preserve">The NOAA data stewardship maturity technical series captures stewardship maturity assessment results for individual datasets, provides consistent representation and citable documents of those assessments, ensures transparency, and allows better data quality information integration and content-based search and discovery of NOAA data.    </w:t>
-      </w:r>
-    </w:p>
-    <w:p>
-      <w:pPr>
-        <w:widowControl w:val="0"/>
-        <w:spacing w:line="240" w:lineRule="auto"/>
-      </w:pPr>
-    </w:p>
-    <w:p>
-      <w:r>
-        <w:br w:type="page"/>
-      </w:r>
-    </w:p>
-    <w:p/>
-    <w:p>
-      <w:pPr>
-        <w:widowControl w:val="0"/>
-        <w:spacing w:line="240" w:lineRule="auto"/>
-      </w:pPr>
-      <w:bookmarkStart w:id="0" w:name="_gjdgxs" w:colFirst="0" w:colLast="0"/>
-      <w:bookmarkEnd w:id="0"/>
+      <w:bookmarkStart w:id="4" w:name="_gjdgxs" w:colFirst="0" w:colLast="0"/>
+      <w:bookmarkEnd w:id="4"/>
       <w:r>
         <w:rPr>
           <w:rFonts w:ascii="Times New Roman" w:eastAsia="Times New Roman" w:hAnsi="Times New Roman" w:cs="Times New Roman"/>
@@ -1760,30 +2224,188 @@
     </w:p>
     <w:p>
       <w:pPr>
+        <w:pStyle w:val="Heading1"/>
+      </w:pPr>
+      <w:bookmarkStart w:id="5" w:name="_Toc470189012"/>
+      <w:r>
+        <w:t>1.</w:t>
+      </w:r>
+      <w:r>
+        <w:tab/>
+      </w:r>
+      <w:r>
+        <w:t>Introduction</w:t>
+      </w:r>
+      <w:bookmarkEnd w:id="5"/>
+    </w:p>
+    <w:p>
+      <w:pPr>
         <w:widowControl w:val="0"/>
         <w:spacing w:line="240" w:lineRule="auto"/>
       </w:pPr>
-      <w:r>
-        <w:rPr>
-          <w:rFonts w:ascii="Times New Roman" w:eastAsia="Times New Roman" w:hAnsi="Times New Roman" w:cs="Times New Roman"/>
-          <w:b/>
-          <w:sz w:val="24"/>
-          <w:szCs w:val="24"/>
-        </w:rPr>
-        <w:t>1. Introduction</w:t>
-      </w:r>
     </w:p>
     <w:p>
       <w:pPr>
         <w:widowControl w:val="0"/>
         <w:spacing w:line="240" w:lineRule="auto"/>
       </w:pPr>
-    </w:p>
-    <w:p>
-      <w:pPr>
-        <w:widowControl w:val="0"/>
+      <w:r>
+        <w:rPr>
+          <w:rFonts w:ascii="Times New Roman" w:eastAsia="Times New Roman" w:hAnsi="Times New Roman" w:cs="Times New Roman"/>
+          <w:b/>
+          <w:sz w:val="24"/>
+          <w:szCs w:val="24"/>
+        </w:rPr>
+        <w:t>1.1 Purpose</w:t>
+      </w:r>
+    </w:p>
+    <w:p>
+      <w:pPr>
         <w:spacing w:line="240" w:lineRule="auto"/>
       </w:pPr>
+    </w:p>
+    <w:p>
+      <w:pPr>
+        <w:spacing w:line="240" w:lineRule="auto"/>
+      </w:pPr>
+      <w:r>
+        <w:rPr>
+          <w:rFonts w:ascii="Times New Roman" w:eastAsia="Times New Roman" w:hAnsi="Times New Roman" w:cs="Times New Roman"/>
+          <w:sz w:val="24"/>
+          <w:szCs w:val="24"/>
+        </w:rPr>
+        <w:t xml:space="preserve">The purpose of this document is to describe the results of stewardship maturity assessment for </w:t>
+      </w:r>
+      <w:r>
+        <w:rPr>
+          <w:rFonts w:ascii="Times New Roman" w:eastAsia="Times New Roman" w:hAnsi="Times New Roman" w:cs="Times New Roman"/>
+          <w:color w:val="FF0000"/>
+          <w:sz w:val="24"/>
+          <w:szCs w:val="24"/>
+        </w:rPr>
+        <w:t>DSMM_D</w:t>
+      </w:r>
+      <w:r>
+        <w:rPr>
+          <w:rFonts w:ascii="Times New Roman" w:eastAsia="Times New Roman" w:hAnsi="Times New Roman" w:cs="Times New Roman"/>
+          <w:sz w:val="24"/>
+          <w:szCs w:val="24"/>
+        </w:rPr>
+        <w:t xml:space="preserve">, utilizing the Scientific Data Stewardship Maturity Matrix or </w:t>
+      </w:r>
+      <w:r>
+        <w:rPr>
+          <w:rFonts w:ascii="Times New Roman" w:eastAsia="Times New Roman" w:hAnsi="Times New Roman" w:cs="Times New Roman"/>
+          <w:i/>
+          <w:sz w:val="24"/>
+          <w:szCs w:val="24"/>
+        </w:rPr>
+        <w:t>DSMM</w:t>
+      </w:r>
+      <w:r>
+        <w:rPr>
+          <w:rFonts w:ascii="Times New Roman" w:eastAsia="Times New Roman" w:hAnsi="Times New Roman" w:cs="Times New Roman"/>
+          <w:sz w:val="24"/>
+          <w:szCs w:val="24"/>
+        </w:rPr>
+        <w:t xml:space="preserve"> [</w:t>
+      </w:r>
+      <w:r>
+        <w:rPr>
+          <w:rFonts w:ascii="Times New Roman" w:eastAsia="Times New Roman" w:hAnsi="Times New Roman" w:cs="Times New Roman"/>
+          <w:i/>
+          <w:sz w:val="24"/>
+          <w:szCs w:val="24"/>
+        </w:rPr>
+        <w:t>Peng, et al</w:t>
+      </w:r>
+      <w:r>
+        <w:rPr>
+          <w:rFonts w:ascii="Times New Roman" w:eastAsia="Times New Roman" w:hAnsi="Times New Roman" w:cs="Times New Roman"/>
+          <w:sz w:val="24"/>
+          <w:szCs w:val="24"/>
+        </w:rPr>
+        <w:t>, 2016]. DSMM defines 5 levels of stewardship maturity stages for Preservability, Accessibility, Usability, Production Sustainability, Data Quality Assurance, Data Quality Control/Monitoring, Data Quality Assessment, Transparency/Traceability, and Data Integrity key components. Each of these components is ranked from ‘</w:t>
+      </w:r>
+      <w:r>
+        <w:rPr>
+          <w:rFonts w:ascii="Times New Roman" w:eastAsia="Times New Roman" w:hAnsi="Times New Roman" w:cs="Times New Roman"/>
+          <w:i/>
+          <w:sz w:val="24"/>
+          <w:szCs w:val="24"/>
+        </w:rPr>
+        <w:t xml:space="preserve">Ad hoc’ </w:t>
+      </w:r>
+      <w:r>
+        <w:rPr>
+          <w:rFonts w:ascii="Times New Roman" w:eastAsia="Times New Roman" w:hAnsi="Times New Roman" w:cs="Times New Roman"/>
+          <w:sz w:val="24"/>
+          <w:szCs w:val="24"/>
+        </w:rPr>
+        <w:t xml:space="preserve">to </w:t>
+      </w:r>
+      <w:r>
+        <w:rPr>
+          <w:rFonts w:ascii="Times New Roman" w:eastAsia="Times New Roman" w:hAnsi="Times New Roman" w:cs="Times New Roman"/>
+          <w:i/>
+          <w:sz w:val="24"/>
+          <w:szCs w:val="24"/>
+        </w:rPr>
+        <w:t>‘Optimal’</w:t>
+      </w:r>
+      <w:r>
+        <w:rPr>
+          <w:rFonts w:ascii="Times New Roman" w:eastAsia="Times New Roman" w:hAnsi="Times New Roman" w:cs="Times New Roman"/>
+          <w:sz w:val="24"/>
+          <w:szCs w:val="24"/>
+        </w:rPr>
+        <w:t xml:space="preserve"> (see Appendix I). This report is based on evaluation performed by NOAA </w:t>
+      </w:r>
+      <w:proofErr w:type="spellStart"/>
+      <w:r>
+        <w:rPr>
+          <w:rFonts w:ascii="Times New Roman" w:eastAsia="Times New Roman" w:hAnsi="Times New Roman" w:cs="Times New Roman"/>
+          <w:sz w:val="24"/>
+          <w:szCs w:val="24"/>
+        </w:rPr>
+        <w:t>OneStop</w:t>
+      </w:r>
+      <w:proofErr w:type="spellEnd"/>
+      <w:r>
+        <w:rPr>
+          <w:rFonts w:ascii="Times New Roman" w:eastAsia="Times New Roman" w:hAnsi="Times New Roman" w:cs="Times New Roman"/>
+          <w:sz w:val="24"/>
+          <w:szCs w:val="24"/>
+        </w:rPr>
+        <w:t xml:space="preserve"> metadata specialists working with Subject Matter Experts and utilizing the DSMM template [</w:t>
+      </w:r>
+      <w:r>
+        <w:rPr>
+          <w:rFonts w:ascii="Times New Roman" w:eastAsia="Times New Roman" w:hAnsi="Times New Roman" w:cs="Times New Roman"/>
+          <w:i/>
+          <w:sz w:val="24"/>
+          <w:szCs w:val="24"/>
+        </w:rPr>
+        <w:t>Peng</w:t>
+      </w:r>
+      <w:r>
+        <w:rPr>
+          <w:rFonts w:ascii="Times New Roman" w:eastAsia="Times New Roman" w:hAnsi="Times New Roman" w:cs="Times New Roman"/>
+          <w:sz w:val="24"/>
+          <w:szCs w:val="24"/>
+        </w:rPr>
+        <w:t>, 2015].</w:t>
+      </w:r>
+    </w:p>
+    <w:p>
+      <w:pPr>
+        <w:spacing w:line="240" w:lineRule="auto"/>
+      </w:pPr>
+    </w:p>
+    <w:p>
+      <w:pPr>
+        <w:spacing w:line="240" w:lineRule="auto"/>
+      </w:pPr>
       <w:r>
         <w:rPr>
           <w:rFonts w:ascii="Times New Roman" w:eastAsia="Times New Roman" w:hAnsi="Times New Roman" w:cs="Times New Roman"/>
@@ -1791,7 +2413,7 @@
           <w:sz w:val="24"/>
           <w:szCs w:val="24"/>
         </w:rPr>
-        <w:t>1.1 Purpose</w:t>
+        <w:t>1.2 Scope</w:t>
       </w:r>
     </w:p>
     <w:p>
@@ -1809,24 +2431,7 @@
           <w:sz w:val="24"/>
           <w:szCs w:val="24"/>
         </w:rPr>
-        <w:t xml:space="preserve">The purpose of this document is to describe the results of stewardship maturity assessment for </w:t>
-      </w:r>
-      <w:r>
-        <w:rPr>
-          <w:rFonts w:ascii="Times New Roman" w:eastAsia="Times New Roman" w:hAnsi="Times New Roman" w:cs="Times New Roman"/>
-          <w:color w:val="FF0000"/>
-          <w:sz w:val="24"/>
-          <w:szCs w:val="24"/>
-        </w:rPr>
-        <w:t>DSMM_D</w:t>
-      </w:r>
-      <w:r>
-        <w:rPr>
-          <w:rFonts w:ascii="Times New Roman" w:eastAsia="Times New Roman" w:hAnsi="Times New Roman" w:cs="Times New Roman"/>
-          <w:sz w:val="24"/>
-          <w:szCs w:val="24"/>
-        </w:rPr>
-        <w:t xml:space="preserve">, utilizing the Scientific Data Stewardship Maturity Matrix or </w:t>
+        <w:t>Assessing stewardship maturity - the current state of how datasets are documented, preserved, stewarded, and made accessible publicly, is a critical step towards meeting U.S. federal regulations, organizational requirements, and user needs [</w:t>
       </w:r>
       <w:r>
         <w:rPr>
@@ -1835,83 +2440,15 @@
           <w:sz w:val="24"/>
           <w:szCs w:val="24"/>
         </w:rPr>
-        <w:t>DSMM</w:t>
-      </w:r>
-      <w:r>
-        <w:rPr>
-          <w:rFonts w:ascii="Times New Roman" w:eastAsia="Times New Roman" w:hAnsi="Times New Roman" w:cs="Times New Roman"/>
-          <w:sz w:val="24"/>
-          <w:szCs w:val="24"/>
-        </w:rPr>
-        <w:t xml:space="preserve"> [</w:t>
-      </w:r>
-      <w:r>
-        <w:rPr>
-          <w:rFonts w:ascii="Times New Roman" w:eastAsia="Times New Roman" w:hAnsi="Times New Roman" w:cs="Times New Roman"/>
-          <w:i/>
-          <w:sz w:val="24"/>
-          <w:szCs w:val="24"/>
-        </w:rPr>
-        <w:t>Peng, et al</w:t>
-      </w:r>
-      <w:r>
-        <w:rPr>
-          <w:rFonts w:ascii="Times New Roman" w:eastAsia="Times New Roman" w:hAnsi="Times New Roman" w:cs="Times New Roman"/>
-          <w:sz w:val="24"/>
-          <w:szCs w:val="24"/>
-        </w:rPr>
-        <w:t>, 2016]. DSMM defines 5 levels of stewardship maturity stages for Preservability, Accessibility, Usability, Production Sustainability, Data Quality Assurance, Data Quality Control/Monitoring, Data Quality Assessment, Transparency/Traceability, and Data Integrity key components. Each of these components is ranked from ‘</w:t>
-      </w:r>
-      <w:r>
-        <w:rPr>
-          <w:rFonts w:ascii="Times New Roman" w:eastAsia="Times New Roman" w:hAnsi="Times New Roman" w:cs="Times New Roman"/>
-          <w:i/>
-          <w:sz w:val="24"/>
-          <w:szCs w:val="24"/>
-        </w:rPr>
-        <w:t xml:space="preserve">Ad hoc’ </w:t>
-      </w:r>
-      <w:r>
-        <w:rPr>
-          <w:rFonts w:ascii="Times New Roman" w:eastAsia="Times New Roman" w:hAnsi="Times New Roman" w:cs="Times New Roman"/>
-          <w:sz w:val="24"/>
-          <w:szCs w:val="24"/>
-        </w:rPr>
-        <w:t xml:space="preserve">to </w:t>
-      </w:r>
-      <w:r>
-        <w:rPr>
-          <w:rFonts w:ascii="Times New Roman" w:eastAsia="Times New Roman" w:hAnsi="Times New Roman" w:cs="Times New Roman"/>
-          <w:i/>
-          <w:sz w:val="24"/>
-          <w:szCs w:val="24"/>
-        </w:rPr>
-        <w:t>‘Optimal’</w:t>
-      </w:r>
-      <w:r>
-        <w:rPr>
-          <w:rFonts w:ascii="Times New Roman" w:eastAsia="Times New Roman" w:hAnsi="Times New Roman" w:cs="Times New Roman"/>
-          <w:sz w:val="24"/>
-          <w:szCs w:val="24"/>
-        </w:rPr>
-        <w:t xml:space="preserve"> (see Appendix I). This report is based on evaluation performed by NOAA OneStop metadata specialists working with Subject Matter Experts and utilizing the DSMM template [</w:t>
-      </w:r>
-      <w:r>
-        <w:rPr>
-          <w:rFonts w:ascii="Times New Roman" w:eastAsia="Times New Roman" w:hAnsi="Times New Roman" w:cs="Times New Roman"/>
-          <w:i/>
-          <w:sz w:val="24"/>
-          <w:szCs w:val="24"/>
-        </w:rPr>
-        <w:t>Peng</w:t>
-      </w:r>
-      <w:r>
-        <w:rPr>
-          <w:rFonts w:ascii="Times New Roman" w:eastAsia="Times New Roman" w:hAnsi="Times New Roman" w:cs="Times New Roman"/>
-          <w:sz w:val="24"/>
-          <w:szCs w:val="24"/>
-        </w:rPr>
-        <w:t>, 2015].</w:t>
+        <w:t>Peng et al</w:t>
+      </w:r>
+      <w:r>
+        <w:rPr>
+          <w:rFonts w:ascii="Times New Roman" w:eastAsia="Times New Roman" w:hAnsi="Times New Roman" w:cs="Times New Roman"/>
+          <w:sz w:val="24"/>
+          <w:szCs w:val="24"/>
+        </w:rPr>
+        <w:t xml:space="preserve">., 2016]. The goal of this document is to provide the consistent and transparent stewardship maturity information to data users and decision-makers. </w:t>
       </w:r>
     </w:p>
     <w:p>
@@ -1930,7 +2467,7 @@
           <w:sz w:val="24"/>
           <w:szCs w:val="24"/>
         </w:rPr>
-        <w:t>1.2 Scope</w:t>
+        <w:t>1.3 Dataset Outline</w:t>
       </w:r>
     </w:p>
     <w:p>
@@ -1941,60 +2478,6 @@
     <w:p>
       <w:pPr>
         <w:spacing w:line="240" w:lineRule="auto"/>
-      </w:pPr>
-      <w:r>
-        <w:rPr>
-          <w:rFonts w:ascii="Times New Roman" w:eastAsia="Times New Roman" w:hAnsi="Times New Roman" w:cs="Times New Roman"/>
-          <w:sz w:val="24"/>
-          <w:szCs w:val="24"/>
-        </w:rPr>
-        <w:t>Assessing stewardship maturity - the current state of how datasets are documented, preserved, stewarded, and made accessible publicly, is a critical step towards meeting U.S. federal regulations, organizational requirements, and user needs [</w:t>
-      </w:r>
-      <w:r>
-        <w:rPr>
-          <w:rFonts w:ascii="Times New Roman" w:eastAsia="Times New Roman" w:hAnsi="Times New Roman" w:cs="Times New Roman"/>
-          <w:i/>
-          <w:sz w:val="24"/>
-          <w:szCs w:val="24"/>
-        </w:rPr>
-        <w:t>Peng et al</w:t>
-      </w:r>
-      <w:r>
-        <w:rPr>
-          <w:rFonts w:ascii="Times New Roman" w:eastAsia="Times New Roman" w:hAnsi="Times New Roman" w:cs="Times New Roman"/>
-          <w:sz w:val="24"/>
-          <w:szCs w:val="24"/>
-        </w:rPr>
-        <w:t xml:space="preserve">., 2016]. The goal of this document is to provide the consistent and transparent stewardship maturity information to data users and decision-makers. </w:t>
-      </w:r>
-    </w:p>
-    <w:p>
-      <w:pPr>
-        <w:spacing w:line="240" w:lineRule="auto"/>
-      </w:pPr>
-    </w:p>
-    <w:p>
-      <w:pPr>
-        <w:spacing w:line="240" w:lineRule="auto"/>
-      </w:pPr>
-      <w:r>
-        <w:rPr>
-          <w:rFonts w:ascii="Times New Roman" w:eastAsia="Times New Roman" w:hAnsi="Times New Roman" w:cs="Times New Roman"/>
-          <w:b/>
-          <w:sz w:val="24"/>
-          <w:szCs w:val="24"/>
-        </w:rPr>
-        <w:t>1.3 Dataset Outline</w:t>
-      </w:r>
-    </w:p>
-    <w:p>
-      <w:pPr>
-        <w:spacing w:line="240" w:lineRule="auto"/>
-      </w:pPr>
-    </w:p>
-    <w:p>
-      <w:pPr>
-        <w:spacing w:line="240" w:lineRule="auto"/>
         <w:rPr>
           <w:rFonts w:ascii="Times New Roman" w:eastAsia="Times New Roman" w:hAnsi="Times New Roman" w:cs="Times New Roman"/>
           <w:color w:val="FF3333"/>
@@ -2011,8 +2494,6 @@
         </w:rPr>
         <w:t>DSM_BH</w:t>
       </w:r>
-      <w:bookmarkStart w:id="1" w:name="_GoBack"/>
-      <w:bookmarkEnd w:id="1"/>
     </w:p>
     <w:p>
       <w:pPr>
@@ -2068,7 +2549,7 @@
         </w:rPr>
         <w:t xml:space="preserve">More on policy is available at </w:t>
       </w:r>
-      <w:hyperlink r:id="rId11">
+      <w:hyperlink r:id="rId12">
         <w:r>
           <w:rPr>
             <w:rFonts w:ascii="Times New Roman" w:eastAsia="Times New Roman" w:hAnsi="Times New Roman" w:cs="Times New Roman"/>
@@ -2096,8 +2577,37 @@
     </w:p>
     <w:p>
       <w:pPr>
+        <w:pStyle w:val="Heading1"/>
+      </w:pPr>
+      <w:bookmarkStart w:id="6" w:name="_Toc470189013"/>
+      <w:r>
+        <w:t>2.</w:t>
+      </w:r>
+      <w:r>
+        <w:tab/>
+      </w:r>
+      <w:r>
+        <w:t>Results</w:t>
+      </w:r>
+      <w:bookmarkEnd w:id="6"/>
+    </w:p>
+    <w:p>
+      <w:pPr>
         <w:spacing w:line="240" w:lineRule="auto"/>
       </w:pPr>
+    </w:p>
+    <w:p>
+      <w:pPr>
+        <w:spacing w:line="240" w:lineRule="auto"/>
+      </w:pPr>
+      <w:r>
+        <w:rPr>
+          <w:rFonts w:ascii="Times New Roman" w:eastAsia="Times New Roman" w:hAnsi="Times New Roman" w:cs="Times New Roman"/>
+          <w:sz w:val="24"/>
+          <w:szCs w:val="24"/>
+        </w:rPr>
+        <w:t>The information about dataset and stewardship maturity assessment is summarized in Table 1. The data stewardship maturity ratings are displayed as the scoreboard (Figure 1)</w:t>
+      </w:r>
       <w:r>
         <w:rPr>
           <w:rFonts w:ascii="Times New Roman" w:eastAsia="Times New Roman" w:hAnsi="Times New Roman" w:cs="Times New Roman"/>
@@ -2105,7 +2615,15 @@
           <w:sz w:val="24"/>
           <w:szCs w:val="24"/>
         </w:rPr>
-        <w:t>2. Results</w:t>
+        <w:t xml:space="preserve"> </w:t>
+      </w:r>
+      <w:r>
+        <w:rPr>
+          <w:rFonts w:ascii="Times New Roman" w:eastAsia="Times New Roman" w:hAnsi="Times New Roman" w:cs="Times New Roman"/>
+          <w:sz w:val="24"/>
+          <w:szCs w:val="24"/>
+        </w:rPr>
+        <w:t>and rating diagram (Figure 2) with the detailed justifications in Table 2.</w:t>
       </w:r>
     </w:p>
     <w:p>
@@ -2123,41 +2641,7 @@
           <w:sz w:val="24"/>
           <w:szCs w:val="24"/>
         </w:rPr>
-        <w:t>The information about dataset and stewardship maturity assessment is summarized in Table 1. The data stewardship maturity ratings are displayed as the scoreboard (Figure 1)</w:t>
-      </w:r>
-      <w:r>
-        <w:rPr>
-          <w:rFonts w:ascii="Times New Roman" w:eastAsia="Times New Roman" w:hAnsi="Times New Roman" w:cs="Times New Roman"/>
-          <w:b/>
-          <w:sz w:val="24"/>
-          <w:szCs w:val="24"/>
-        </w:rPr>
-        <w:t xml:space="preserve"> </w:t>
-      </w:r>
-      <w:r>
-        <w:rPr>
-          <w:rFonts w:ascii="Times New Roman" w:eastAsia="Times New Roman" w:hAnsi="Times New Roman" w:cs="Times New Roman"/>
-          <w:sz w:val="24"/>
-          <w:szCs w:val="24"/>
-        </w:rPr>
-        <w:t>and rating diagram (Figure 2) with the detailed justifications in Table 2.</w:t>
-      </w:r>
-    </w:p>
-    <w:p>
-      <w:pPr>
-        <w:spacing w:line="240" w:lineRule="auto"/>
-      </w:pPr>
-    </w:p>
-    <w:p>
-      <w:pPr>
-        <w:spacing w:line="240" w:lineRule="auto"/>
-      </w:pPr>
-      <w:r>
-        <w:rPr>
-          <w:rFonts w:ascii="Times New Roman" w:eastAsia="Times New Roman" w:hAnsi="Times New Roman" w:cs="Times New Roman"/>
-          <w:sz w:val="24"/>
-          <w:szCs w:val="24"/>
-        </w:rPr>
+        <w:lastRenderedPageBreak/>
         <w:t xml:space="preserve">Table 1. </w:t>
       </w:r>
       <w:r>
@@ -2300,7 +2784,6 @@
                 <w:sz w:val="24"/>
                 <w:szCs w:val="24"/>
               </w:rPr>
-              <w:lastRenderedPageBreak/>
               <w:t>Dataset Information URL</w:t>
             </w:r>
           </w:p>
@@ -2865,7 +3348,27 @@
                 <w:szCs w:val="24"/>
               </w:rPr>
               <w:br/>
-              <w:t>(v&lt;nn&gt;r&lt;mm&gt;, e.g., v01r00)</w:t>
+              <w:t>(v&lt;</w:t>
+            </w:r>
+            <w:proofErr w:type="spellStart"/>
+            <w:r>
+              <w:rPr>
+                <w:rFonts w:ascii="Times New Roman" w:eastAsia="Times New Roman" w:hAnsi="Times New Roman" w:cs="Times New Roman"/>
+                <w:b/>
+                <w:sz w:val="24"/>
+                <w:szCs w:val="24"/>
+              </w:rPr>
+              <w:t>nn</w:t>
+            </w:r>
+            <w:proofErr w:type="spellEnd"/>
+            <w:r>
+              <w:rPr>
+                <w:rFonts w:ascii="Times New Roman" w:eastAsia="Times New Roman" w:hAnsi="Times New Roman" w:cs="Times New Roman"/>
+                <w:b/>
+                <w:sz w:val="24"/>
+                <w:szCs w:val="24"/>
+              </w:rPr>
+              <w:t>&gt;r&lt;mm&gt;, e.g., v01r00)</w:t>
             </w:r>
           </w:p>
         </w:tc>
@@ -3205,6 +3708,15 @@
                 <w:szCs w:val="24"/>
               </w:rPr>
               <w:br/>
+            </w:r>
+            <w:r>
+              <w:rPr>
+                <w:rFonts w:ascii="Times New Roman" w:eastAsia="Times New Roman" w:hAnsi="Times New Roman" w:cs="Times New Roman"/>
+                <w:b/>
+                <w:sz w:val="24"/>
+                <w:szCs w:val="24"/>
+              </w:rPr>
+              <w:lastRenderedPageBreak/>
               <w:t>(MM/DD/YYYY)</w:t>
             </w:r>
           </w:p>
@@ -3240,6 +3752,7 @@
                 <w:sz w:val="24"/>
                 <w:szCs w:val="24"/>
               </w:rPr>
+              <w:lastRenderedPageBreak/>
               <w:t>DSMM_X</w:t>
             </w:r>
           </w:p>
@@ -3278,17 +3791,8 @@
                 <w:sz w:val="24"/>
                 <w:szCs w:val="24"/>
               </w:rPr>
-              <w:t xml:space="preserve">SMM Original </w:t>
-            </w:r>
-            <w:r>
-              <w:rPr>
-                <w:rFonts w:ascii="Times New Roman" w:eastAsia="Times New Roman" w:hAnsi="Times New Roman" w:cs="Times New Roman"/>
-                <w:b/>
-                <w:sz w:val="24"/>
-                <w:szCs w:val="24"/>
-              </w:rPr>
               <w:lastRenderedPageBreak/>
-              <w:t>Assessment POC</w:t>
+              <w:t>SMM Original Assessment POC</w:t>
             </w:r>
             <w:r>
               <w:rPr>
@@ -3331,7 +3835,6 @@
                 <w:sz w:val="24"/>
                 <w:szCs w:val="24"/>
               </w:rPr>
-              <w:lastRenderedPageBreak/>
               <w:t>DSMM_Y</w:t>
             </w:r>
           </w:p>
@@ -3370,7 +3873,6 @@
                 <w:sz w:val="24"/>
                 <w:szCs w:val="24"/>
               </w:rPr>
-              <w:lastRenderedPageBreak/>
               <w:t>SMM Last Modified Date</w:t>
             </w:r>
             <w:r>
@@ -3687,7 +4189,7 @@
         <w:keepNext w:val="0"/>
         <w:widowControl w:val="0"/>
         <w:sectPr>
-          <w:footerReference w:type="default" r:id="rId12"/>
+          <w:footerReference w:type="default" r:id="rId13"/>
           <w:pgSz w:w="12240" w:h="15840"/>
           <w:pgMar w:top="1440" w:right="1440" w:bottom="1440" w:left="1440" w:header="720" w:footer="720" w:gutter="0"/>
           <w:pgNumType w:start="1"/>
@@ -3819,6 +4321,7 @@
             </w:tcMar>
           </w:tcPr>
           <w:p>
+            <w:proofErr w:type="spellStart"/>
             <w:r>
               <w:rPr>
                 <w:rFonts w:ascii="Times New Roman" w:eastAsia="Times New Roman" w:hAnsi="Times New Roman" w:cs="Times New Roman"/>
@@ -3827,6 +4330,7 @@
               </w:rPr>
               <w:t>Preservabilty</w:t>
             </w:r>
+            <w:proofErr w:type="spellEnd"/>
             <w:r>
               <w:rPr>
                 <w:rFonts w:ascii="Times New Roman" w:eastAsia="Times New Roman" w:hAnsi="Times New Roman" w:cs="Times New Roman"/>
@@ -3840,7 +4344,23 @@
                 <w:i/>
               </w:rPr>
               <w:br/>
-              <w:t>(The state of being preservable)</w:t>
+              <w:t xml:space="preserve">(The state of being </w:t>
+            </w:r>
+            <w:proofErr w:type="spellStart"/>
+            <w:r>
+              <w:rPr>
+                <w:rFonts w:ascii="Times New Roman" w:eastAsia="Times New Roman" w:hAnsi="Times New Roman" w:cs="Times New Roman"/>
+                <w:i/>
+              </w:rPr>
+              <w:t>preservable</w:t>
+            </w:r>
+            <w:proofErr w:type="spellEnd"/>
+            <w:r>
+              <w:rPr>
+                <w:rFonts w:ascii="Times New Roman" w:eastAsia="Times New Roman" w:hAnsi="Times New Roman" w:cs="Times New Roman"/>
+                <w:i/>
+              </w:rPr>
+              <w:t>)</w:t>
             </w:r>
           </w:p>
         </w:tc>
@@ -4486,7 +5006,7 @@
                 <w:color w:val="FF0000"/>
               </w:rPr>
             </w:pPr>
-            <w:hyperlink r:id="rId13"/>
+            <w:hyperlink r:id="rId14"/>
           </w:p>
           <w:p>
             <w:pPr>
@@ -4821,8 +5341,8 @@
               <w:spacing w:after="140" w:line="288" w:lineRule="auto"/>
               <w:jc w:val="center"/>
             </w:pPr>
-            <w:bookmarkStart w:id="2" w:name="3znysh7" w:colFirst="0" w:colLast="0"/>
-            <w:bookmarkEnd w:id="2"/>
+            <w:bookmarkStart w:id="7" w:name="3znysh7" w:colFirst="0" w:colLast="0"/>
+            <w:bookmarkEnd w:id="7"/>
             <w:r>
               <w:rPr>
                 <w:rFonts w:ascii="Arial Unicode MS" w:eastAsia="Arial Unicode MS" w:hAnsi="Arial Unicode MS" w:cs="Arial Unicode MS"/>
@@ -5367,7 +5887,7 @@
             <w:r>
               <w:t xml:space="preserve"> </w:t>
             </w:r>
-            <w:hyperlink r:id="rId14"/>
+            <w:hyperlink r:id="rId15"/>
           </w:p>
         </w:tc>
       </w:tr>
@@ -5512,8 +6032,8 @@
                 <w:color w:val="FF0000"/>
               </w:rPr>
             </w:pPr>
-            <w:bookmarkStart w:id="3" w:name="3dy6vkm" w:colFirst="0" w:colLast="0"/>
-            <w:bookmarkEnd w:id="3"/>
+            <w:bookmarkStart w:id="8" w:name="3dy6vkm" w:colFirst="0" w:colLast="0"/>
+            <w:bookmarkEnd w:id="8"/>
           </w:p>
           <w:p>
             <w:pPr>
@@ -5564,8 +6084,8 @@
                 <w:color w:val="FF0000"/>
               </w:rPr>
             </w:pPr>
-            <w:bookmarkStart w:id="4" w:name="1t3h5sf" w:colFirst="0" w:colLast="0"/>
-            <w:bookmarkEnd w:id="4"/>
+            <w:bookmarkStart w:id="9" w:name="1t3h5sf" w:colFirst="0" w:colLast="0"/>
+            <w:bookmarkEnd w:id="9"/>
           </w:p>
           <w:p>
             <w:pPr>
@@ -5583,37 +6103,37 @@
             <w:r>
               <w:t xml:space="preserve"> </w:t>
             </w:r>
-            <w:hyperlink r:id="rId15"/>
+            <w:hyperlink r:id="rId16"/>
           </w:p>
         </w:tc>
       </w:tr>
     </w:tbl>
     <w:p>
-      <w:hyperlink r:id="rId16"/>
+      <w:hyperlink r:id="rId17"/>
     </w:p>
     <w:p>
       <w:pPr>
         <w:spacing w:line="240" w:lineRule="auto"/>
       </w:pPr>
-      <w:hyperlink r:id="rId17"/>
+      <w:hyperlink r:id="rId18"/>
     </w:p>
     <w:p>
       <w:pPr>
         <w:spacing w:line="240" w:lineRule="auto"/>
       </w:pPr>
-      <w:hyperlink r:id="rId18"/>
+      <w:hyperlink r:id="rId19"/>
     </w:p>
     <w:p>
       <w:pPr>
         <w:spacing w:line="240" w:lineRule="auto"/>
       </w:pPr>
-      <w:hyperlink r:id="rId19"/>
+      <w:hyperlink r:id="rId20"/>
     </w:p>
     <w:p>
       <w:pPr>
         <w:spacing w:line="240" w:lineRule="auto"/>
       </w:pPr>
-      <w:hyperlink r:id="rId20"/>
+      <w:hyperlink r:id="rId21"/>
     </w:p>
     <w:p>
       <w:r>
@@ -5631,7 +6151,7 @@
           <w:cols w:space="720"/>
         </w:sectPr>
       </w:pPr>
-      <w:hyperlink r:id="rId21"/>
+      <w:hyperlink r:id="rId22"/>
     </w:p>
     <w:p>
       <w:pPr>
@@ -5658,7 +6178,7 @@
                     <pic:cNvPicPr preferRelativeResize="0"/>
                   </pic:nvPicPr>
                   <pic:blipFill>
-                    <a:blip r:embed="rId22"/>
+                    <a:blip r:embed="rId23"/>
                     <a:srcRect/>
                     <a:stretch>
                       <a:fillRect/>
@@ -5680,14 +6200,14 @@
           </wp:inline>
         </w:drawing>
       </w:r>
-      <w:hyperlink r:id="rId23"/>
+      <w:hyperlink r:id="rId24"/>
     </w:p>
     <w:p>
       <w:pPr>
         <w:widowControl w:val="0"/>
         <w:spacing w:line="240" w:lineRule="auto"/>
       </w:pPr>
-      <w:hyperlink r:id="rId24"/>
+      <w:hyperlink r:id="rId25"/>
     </w:p>
     <w:p>
       <w:pPr>
@@ -5740,124 +6260,174 @@
     </w:p>
     <w:p>
       <w:pPr>
+        <w:pStyle w:val="Heading1"/>
+      </w:pPr>
+      <w:bookmarkStart w:id="10" w:name="_Toc470189014"/>
+      <w:r>
+        <w:t>3</w:t>
+      </w:r>
+      <w:r>
+        <w:t>.</w:t>
+      </w:r>
+      <w:r>
+        <w:tab/>
+      </w:r>
+      <w:r>
+        <w:t>Acknowledgment</w:t>
+      </w:r>
+      <w:bookmarkEnd w:id="10"/>
+      <w:r>
+        <w:t xml:space="preserve"> </w:t>
+      </w:r>
+      <w:r>
+        <w:rPr>
+          <w:i/>
+        </w:rPr>
+        <w:t xml:space="preserve"> </w:t>
+      </w:r>
+    </w:p>
+    <w:p>
+      <w:pPr>
         <w:spacing w:line="240" w:lineRule="auto"/>
       </w:pPr>
-      <w:r>
-        <w:rPr>
-          <w:rFonts w:ascii="Times New Roman" w:eastAsia="Times New Roman" w:hAnsi="Times New Roman" w:cs="Times New Roman"/>
-          <w:b/>
-          <w:sz w:val="24"/>
-          <w:szCs w:val="24"/>
-        </w:rPr>
-        <w:t xml:space="preserve">4. </w:t>
-      </w:r>
-      <w:r>
-        <w:rPr>
-          <w:rFonts w:ascii="Times New Roman" w:eastAsia="Times New Roman" w:hAnsi="Times New Roman" w:cs="Times New Roman"/>
-          <w:b/>
-          <w:sz w:val="24"/>
-          <w:szCs w:val="24"/>
-        </w:rPr>
+    </w:p>
+    <w:p>
+      <w:pPr>
+        <w:spacing w:line="240" w:lineRule="auto"/>
+      </w:pPr>
+      <w:r>
+        <w:rPr>
+          <w:rFonts w:ascii="Times New Roman" w:eastAsia="Times New Roman" w:hAnsi="Times New Roman" w:cs="Times New Roman"/>
+          <w:sz w:val="24"/>
+          <w:szCs w:val="24"/>
+        </w:rPr>
+        <w:t xml:space="preserve">This work is supported by NOAA </w:t>
+      </w:r>
+      <w:proofErr w:type="spellStart"/>
+      <w:r>
+        <w:rPr>
+          <w:rFonts w:ascii="Times New Roman" w:eastAsia="Times New Roman" w:hAnsi="Times New Roman" w:cs="Times New Roman"/>
+          <w:sz w:val="24"/>
+          <w:szCs w:val="24"/>
+        </w:rPr>
+        <w:t>OneStop</w:t>
+      </w:r>
+      <w:proofErr w:type="spellEnd"/>
+      <w:r>
+        <w:rPr>
+          <w:rFonts w:ascii="Times New Roman" w:eastAsia="Times New Roman" w:hAnsi="Times New Roman" w:cs="Times New Roman"/>
+          <w:sz w:val="24"/>
+          <w:szCs w:val="24"/>
+        </w:rPr>
+        <w:t xml:space="preserve"> Project. We thank beneficial input from dataset POC(s) and collaborative effort by </w:t>
+      </w:r>
+      <w:proofErr w:type="spellStart"/>
+      <w:r>
+        <w:rPr>
+          <w:rFonts w:ascii="Times New Roman" w:eastAsia="Times New Roman" w:hAnsi="Times New Roman" w:cs="Times New Roman"/>
+          <w:sz w:val="24"/>
+          <w:szCs w:val="24"/>
+        </w:rPr>
+        <w:t>OneStop</w:t>
+      </w:r>
+      <w:proofErr w:type="spellEnd"/>
+      <w:r>
+        <w:rPr>
+          <w:rFonts w:ascii="Times New Roman" w:eastAsia="Times New Roman" w:hAnsi="Times New Roman" w:cs="Times New Roman"/>
+          <w:sz w:val="24"/>
+          <w:szCs w:val="24"/>
+        </w:rPr>
+        <w:t xml:space="preserve"> Teams, especially the Metadata Team. Guidance from Ge Peng on DSMM was beneficial.</w:t>
+      </w:r>
+    </w:p>
+    <w:p>
+      <w:pPr>
+        <w:spacing w:line="240" w:lineRule="auto"/>
+      </w:pPr>
+    </w:p>
+    <w:p>
+      <w:pPr>
+        <w:spacing w:line="240" w:lineRule="auto"/>
+      </w:pPr>
+      <w:r>
+        <w:rPr>
+          <w:rFonts w:ascii="Times New Roman" w:eastAsia="Times New Roman" w:hAnsi="Times New Roman" w:cs="Times New Roman"/>
+          <w:color w:val="222222"/>
+          <w:sz w:val="24"/>
+          <w:szCs w:val="24"/>
+          <w:highlight w:val="white"/>
+        </w:rPr>
+        <w:t xml:space="preserve">The draft of this data stewardship maturity report is systematically generated by a tool created  by Sonny Zinn, and populated with the stewardship maturity assessment done by the author(s) of this report. The tool was developed based on a Word template created collaboratively by Robert Partee II, Raisa </w:t>
+      </w:r>
+      <w:proofErr w:type="spellStart"/>
+      <w:r>
+        <w:rPr>
+          <w:rFonts w:ascii="Times New Roman" w:eastAsia="Times New Roman" w:hAnsi="Times New Roman" w:cs="Times New Roman"/>
+          <w:color w:val="222222"/>
+          <w:sz w:val="24"/>
+          <w:szCs w:val="24"/>
+          <w:highlight w:val="white"/>
+        </w:rPr>
+        <w:t>Ionin</w:t>
+      </w:r>
+      <w:proofErr w:type="spellEnd"/>
+      <w:r>
+        <w:rPr>
+          <w:rFonts w:ascii="Times New Roman" w:eastAsia="Times New Roman" w:hAnsi="Times New Roman" w:cs="Times New Roman"/>
+          <w:color w:val="222222"/>
+          <w:sz w:val="24"/>
+          <w:szCs w:val="24"/>
+          <w:highlight w:val="white"/>
+        </w:rPr>
+        <w:t>, Paul Lemieux III, Ge Peng, Donald Collins, and Sonny Zinn with beneficial input from NOAA Central Library and NCEI Communication Team.</w:t>
+      </w:r>
+    </w:p>
+    <w:p>
+      <w:pPr>
+        <w:spacing w:line="240" w:lineRule="auto"/>
+      </w:pPr>
+    </w:p>
+    <w:p>
+      <w:pPr>
+        <w:spacing w:line="240" w:lineRule="auto"/>
+      </w:pPr>
+    </w:p>
+    <w:p>
+      <w:pPr>
+        <w:spacing w:line="240" w:lineRule="auto"/>
+      </w:pPr>
+    </w:p>
+    <w:p>
+      <w:r>
+        <w:br w:type="page"/>
+      </w:r>
+    </w:p>
+    <w:p/>
+    <w:p>
+      <w:pPr>
+        <w:spacing w:line="240" w:lineRule="auto"/>
+      </w:pPr>
+    </w:p>
+    <w:p>
+      <w:pPr>
+        <w:pStyle w:val="Heading1"/>
+      </w:pPr>
+      <w:bookmarkStart w:id="11" w:name="_Toc470189015"/>
+      <w:r>
+        <w:t>4</w:t>
+      </w:r>
+      <w:r>
+        <w:t>.</w:t>
+      </w:r>
+      <w:r>
         <w:tab/>
-        <w:t xml:space="preserve">Acknowledgment </w:t>
-      </w:r>
-      <w:r>
-        <w:rPr>
-          <w:rFonts w:ascii="Times New Roman" w:eastAsia="Times New Roman" w:hAnsi="Times New Roman" w:cs="Times New Roman"/>
-          <w:b/>
-          <w:i/>
-          <w:sz w:val="24"/>
-          <w:szCs w:val="24"/>
-        </w:rPr>
+      </w:r>
+      <w:r>
+        <w:t>References</w:t>
+      </w:r>
+      <w:bookmarkEnd w:id="11"/>
+      <w:r>
         <w:t xml:space="preserve"> </w:t>
-      </w:r>
-    </w:p>
-    <w:p>
-      <w:pPr>
-        <w:spacing w:line="240" w:lineRule="auto"/>
-      </w:pPr>
-    </w:p>
-    <w:p>
-      <w:pPr>
-        <w:spacing w:line="240" w:lineRule="auto"/>
-      </w:pPr>
-      <w:r>
-        <w:rPr>
-          <w:rFonts w:ascii="Times New Roman" w:eastAsia="Times New Roman" w:hAnsi="Times New Roman" w:cs="Times New Roman"/>
-          <w:sz w:val="24"/>
-          <w:szCs w:val="24"/>
-        </w:rPr>
-        <w:t>This work is supported by NOAA OneStop Project. We thank beneficial input from dataset POC(s) and collaborative effort by OneStop Teams, especially the Metadata Team. Guidance from Ge Peng on DSMM was beneficial.</w:t>
-      </w:r>
-    </w:p>
-    <w:p>
-      <w:pPr>
-        <w:spacing w:line="240" w:lineRule="auto"/>
-      </w:pPr>
-    </w:p>
-    <w:p>
-      <w:pPr>
-        <w:spacing w:line="240" w:lineRule="auto"/>
-      </w:pPr>
-      <w:r>
-        <w:rPr>
-          <w:rFonts w:ascii="Times New Roman" w:eastAsia="Times New Roman" w:hAnsi="Times New Roman" w:cs="Times New Roman"/>
-          <w:color w:val="222222"/>
-          <w:sz w:val="24"/>
-          <w:szCs w:val="24"/>
-          <w:highlight w:val="white"/>
-        </w:rPr>
-        <w:t>The draft of this data stewardship maturity report is systematically generated by a tool created  by Sonny Zinn, and populated with the stewardship maturity assessment done by the author(s) of this report. The tool was developed based on a Word template created collaboratively by Robert Partee II, Raisa Ionin, Paul Lemieux III, Ge Peng, Donald Collins, and Sonny Zinn with beneficial input from NOAA Central Library and NCEI Communication Team.</w:t>
-      </w:r>
-    </w:p>
-    <w:p>
-      <w:pPr>
-        <w:spacing w:line="240" w:lineRule="auto"/>
-      </w:pPr>
-    </w:p>
-    <w:p>
-      <w:pPr>
-        <w:spacing w:line="240" w:lineRule="auto"/>
-      </w:pPr>
-    </w:p>
-    <w:p>
-      <w:pPr>
-        <w:spacing w:line="240" w:lineRule="auto"/>
-      </w:pPr>
-    </w:p>
-    <w:p>
-      <w:r>
-        <w:br w:type="page"/>
-      </w:r>
-    </w:p>
-    <w:p/>
-    <w:p>
-      <w:pPr>
-        <w:spacing w:line="240" w:lineRule="auto"/>
-      </w:pPr>
-    </w:p>
-    <w:p>
-      <w:pPr>
-        <w:spacing w:line="240" w:lineRule="auto"/>
-      </w:pPr>
-      <w:r>
-        <w:rPr>
-          <w:rFonts w:ascii="Times New Roman" w:eastAsia="Times New Roman" w:hAnsi="Times New Roman" w:cs="Times New Roman"/>
-          <w:b/>
-          <w:sz w:val="24"/>
-          <w:szCs w:val="24"/>
-        </w:rPr>
-        <w:t>5.</w:t>
-      </w:r>
-      <w:r>
-        <w:rPr>
-          <w:rFonts w:ascii="Times New Roman" w:eastAsia="Times New Roman" w:hAnsi="Times New Roman" w:cs="Times New Roman"/>
-          <w:b/>
-          <w:sz w:val="24"/>
-          <w:szCs w:val="24"/>
-        </w:rPr>
-        <w:tab/>
-        <w:t xml:space="preserve">References </w:t>
       </w:r>
     </w:p>
     <w:p>
@@ -5905,7 +6475,87 @@
           <w:sz w:val="24"/>
           <w:szCs w:val="24"/>
         </w:rPr>
-        <w:t xml:space="preserve">Peng, G., J. Lawrimore, V. Toner, C. Lief , R. Baldwin, N. Ritchey, D. Brinegar, and S. A. Delgreco (2016) Assessing Stewardship Maturity of the Global Historical Climatology Network-Monthly (GHCN-M) Dataset: Use Case Study and Lessons Learned. </w:t>
+        <w:t xml:space="preserve">Peng, G., J. </w:t>
+      </w:r>
+      <w:proofErr w:type="spellStart"/>
+      <w:r>
+        <w:rPr>
+          <w:rFonts w:ascii="Times New Roman" w:eastAsia="Times New Roman" w:hAnsi="Times New Roman" w:cs="Times New Roman"/>
+          <w:color w:val="auto"/>
+          <w:sz w:val="24"/>
+          <w:szCs w:val="24"/>
+        </w:rPr>
+        <w:t>Lawrimore</w:t>
+      </w:r>
+      <w:proofErr w:type="spellEnd"/>
+      <w:r>
+        <w:rPr>
+          <w:rFonts w:ascii="Times New Roman" w:eastAsia="Times New Roman" w:hAnsi="Times New Roman" w:cs="Times New Roman"/>
+          <w:color w:val="auto"/>
+          <w:sz w:val="24"/>
+          <w:szCs w:val="24"/>
+        </w:rPr>
+        <w:t xml:space="preserve">, V. Toner, C. </w:t>
+      </w:r>
+      <w:proofErr w:type="spellStart"/>
+      <w:r>
+        <w:rPr>
+          <w:rFonts w:ascii="Times New Roman" w:eastAsia="Times New Roman" w:hAnsi="Times New Roman" w:cs="Times New Roman"/>
+          <w:color w:val="auto"/>
+          <w:sz w:val="24"/>
+          <w:szCs w:val="24"/>
+        </w:rPr>
+        <w:t>Lief</w:t>
+      </w:r>
+      <w:proofErr w:type="spellEnd"/>
+      <w:r>
+        <w:rPr>
+          <w:rFonts w:ascii="Times New Roman" w:eastAsia="Times New Roman" w:hAnsi="Times New Roman" w:cs="Times New Roman"/>
+          <w:color w:val="auto"/>
+          <w:sz w:val="24"/>
+          <w:szCs w:val="24"/>
+        </w:rPr>
+        <w:t xml:space="preserve"> , R. Baldwin, N. Ritchey, D. </w:t>
+      </w:r>
+      <w:proofErr w:type="spellStart"/>
+      <w:r>
+        <w:rPr>
+          <w:rFonts w:ascii="Times New Roman" w:eastAsia="Times New Roman" w:hAnsi="Times New Roman" w:cs="Times New Roman"/>
+          <w:color w:val="auto"/>
+          <w:sz w:val="24"/>
+          <w:szCs w:val="24"/>
+        </w:rPr>
+        <w:t>Brinegar</w:t>
+      </w:r>
+      <w:proofErr w:type="spellEnd"/>
+      <w:r>
+        <w:rPr>
+          <w:rFonts w:ascii="Times New Roman" w:eastAsia="Times New Roman" w:hAnsi="Times New Roman" w:cs="Times New Roman"/>
+          <w:color w:val="auto"/>
+          <w:sz w:val="24"/>
+          <w:szCs w:val="24"/>
+        </w:rPr>
+        <w:t xml:space="preserve">, and S. A. </w:t>
+      </w:r>
+      <w:proofErr w:type="spellStart"/>
+      <w:r>
+        <w:rPr>
+          <w:rFonts w:ascii="Times New Roman" w:eastAsia="Times New Roman" w:hAnsi="Times New Roman" w:cs="Times New Roman"/>
+          <w:color w:val="auto"/>
+          <w:sz w:val="24"/>
+          <w:szCs w:val="24"/>
+        </w:rPr>
+        <w:t>Delgreco</w:t>
+      </w:r>
+      <w:proofErr w:type="spellEnd"/>
+      <w:r>
+        <w:rPr>
+          <w:rFonts w:ascii="Times New Roman" w:eastAsia="Times New Roman" w:hAnsi="Times New Roman" w:cs="Times New Roman"/>
+          <w:color w:val="auto"/>
+          <w:sz w:val="24"/>
+          <w:szCs w:val="24"/>
+        </w:rPr>
+        <w:t xml:space="preserve"> (2016) Assessing Stewardship Maturity of the Global Historical Climatology Network-Monthly (GHCN-M) Dataset: Use Case Study and Lessons Learned. </w:t>
       </w:r>
       <w:r>
         <w:rPr>
@@ -6459,7 +7109,29 @@
                 <w:szCs w:val="20"/>
                 <w:highlight w:val="white"/>
               </w:rPr>
-              <w:t>(The state of being preservable)</w:t>
+              <w:t xml:space="preserve">(The state of being </w:t>
+            </w:r>
+            <w:proofErr w:type="spellStart"/>
+            <w:r>
+              <w:rPr>
+                <w:rFonts w:ascii="Times New Roman" w:eastAsia="Times New Roman" w:hAnsi="Times New Roman" w:cs="Times New Roman"/>
+                <w:i/>
+                <w:sz w:val="20"/>
+                <w:szCs w:val="20"/>
+                <w:highlight w:val="white"/>
+              </w:rPr>
+              <w:t>preservable</w:t>
+            </w:r>
+            <w:proofErr w:type="spellEnd"/>
+            <w:r>
+              <w:rPr>
+                <w:rFonts w:ascii="Times New Roman" w:eastAsia="Times New Roman" w:hAnsi="Times New Roman" w:cs="Times New Roman"/>
+                <w:i/>
+                <w:sz w:val="20"/>
+                <w:szCs w:val="20"/>
+                <w:highlight w:val="white"/>
+              </w:rPr>
+              <w:t>)</w:t>
             </w:r>
           </w:p>
         </w:tc>
@@ -7571,7 +8243,25 @@
                 <w:sz w:val="20"/>
                 <w:szCs w:val="20"/>
               </w:rPr>
-              <w:t>Basic capability (e.g., subsetting, aggregating) &amp; data characterization overall/global, e.g., climatology, error estimates) available online</w:t>
+              <w:t xml:space="preserve">Basic capability (e.g., </w:t>
+            </w:r>
+            <w:proofErr w:type="spellStart"/>
+            <w:r>
+              <w:rPr>
+                <w:rFonts w:ascii="Times New Roman" w:eastAsia="Times New Roman" w:hAnsi="Times New Roman" w:cs="Times New Roman"/>
+                <w:sz w:val="20"/>
+                <w:szCs w:val="20"/>
+              </w:rPr>
+              <w:t>subsetting</w:t>
+            </w:r>
+            <w:proofErr w:type="spellEnd"/>
+            <w:r>
+              <w:rPr>
+                <w:rFonts w:ascii="Times New Roman" w:eastAsia="Times New Roman" w:hAnsi="Times New Roman" w:cs="Times New Roman"/>
+                <w:sz w:val="20"/>
+                <w:szCs w:val="20"/>
+              </w:rPr>
+              <w:t>, aggregating) &amp; data characterization overall/global, e.g., climatology, error estimates) available online</w:t>
             </w:r>
           </w:p>
         </w:tc>
@@ -8006,7 +8696,25 @@
                 <w:sz w:val="20"/>
                 <w:szCs w:val="20"/>
               </w:rPr>
-              <w:t>Changes for echnology planned</w:t>
+              <w:t xml:space="preserve">Changes for </w:t>
+            </w:r>
+            <w:proofErr w:type="spellStart"/>
+            <w:r>
+              <w:rPr>
+                <w:rFonts w:ascii="Times New Roman" w:eastAsia="Times New Roman" w:hAnsi="Times New Roman" w:cs="Times New Roman"/>
+                <w:sz w:val="20"/>
+                <w:szCs w:val="20"/>
+              </w:rPr>
+              <w:t>echnology</w:t>
+            </w:r>
+            <w:proofErr w:type="spellEnd"/>
+            <w:r>
+              <w:rPr>
+                <w:rFonts w:ascii="Times New Roman" w:eastAsia="Times New Roman" w:hAnsi="Times New Roman" w:cs="Times New Roman"/>
+                <w:sz w:val="20"/>
+                <w:szCs w:val="20"/>
+              </w:rPr>
+              <w:t xml:space="preserve"> planned</w:t>
             </w:r>
           </w:p>
         </w:tc>
@@ -9647,7 +10355,25 @@
                 <w:sz w:val="20"/>
                 <w:szCs w:val="20"/>
               </w:rPr>
-              <w:t>Data ingest integrity verifiable (e.g, checksum technology)</w:t>
+              <w:t>Data ingest integrity verifiable (</w:t>
+            </w:r>
+            <w:proofErr w:type="spellStart"/>
+            <w:r>
+              <w:rPr>
+                <w:rFonts w:ascii="Times New Roman" w:eastAsia="Times New Roman" w:hAnsi="Times New Roman" w:cs="Times New Roman"/>
+                <w:sz w:val="20"/>
+                <w:szCs w:val="20"/>
+              </w:rPr>
+              <w:t>e.g</w:t>
+            </w:r>
+            <w:proofErr w:type="spellEnd"/>
+            <w:r>
+              <w:rPr>
+                <w:rFonts w:ascii="Times New Roman" w:eastAsia="Times New Roman" w:hAnsi="Times New Roman" w:cs="Times New Roman"/>
+                <w:sz w:val="20"/>
+                <w:szCs w:val="20"/>
+              </w:rPr>
+              <w:t>, checksum technology)</w:t>
             </w:r>
           </w:p>
         </w:tc>
@@ -9924,7 +10650,7 @@
       <w:rPr>
         <w:noProof/>
       </w:rPr>
-      <w:t>9</w:t>
+      <w:t>4</w:t>
     </w:r>
     <w:r>
       <w:fldChar w:fldCharType="end"/>
@@ -12265,6 +12991,8 @@
     <w:name w:val="heading 1"/>
     <w:basedOn w:val="Normal"/>
     <w:next w:val="Normal"/>
+    <w:autoRedefine/>
+    <w:rsid w:val="00010278"/>
     <w:pPr>
       <w:keepLines/>
       <w:widowControl w:val="0"/>
@@ -12272,7 +13000,9 @@
       <w:outlineLvl w:val="0"/>
     </w:pPr>
     <w:rPr>
-      <w:sz w:val="40"/>
+      <w:rFonts w:ascii="Times New Roman" w:hAnsi="Times New Roman"/>
+      <w:b/>
+      <w:sz w:val="24"/>
       <w:szCs w:val="40"/>
     </w:rPr>
   </w:style>
@@ -12528,6 +13258,33 @@
       <w:u w:val="single"/>
     </w:rPr>
   </w:style>
+  <w:style w:type="character" w:styleId="Hyperlink">
+    <w:name w:val="Hyperlink"/>
+    <w:basedOn w:val="DefaultParagraphFont"/>
+    <w:uiPriority w:val="99"/>
+    <w:unhideWhenUsed/>
+    <w:rsid w:val="00010278"/>
+    <w:rPr>
+      <w:color w:val="0000FF" w:themeColor="hyperlink"/>
+      <w:u w:val="single"/>
+    </w:rPr>
+  </w:style>
+  <w:style w:type="paragraph" w:styleId="TOC1">
+    <w:name w:val="toc 1"/>
+    <w:basedOn w:val="Normal"/>
+    <w:next w:val="Normal"/>
+    <w:autoRedefine/>
+    <w:uiPriority w:val="39"/>
+    <w:unhideWhenUsed/>
+    <w:rsid w:val="00010278"/>
+    <w:pPr>
+      <w:spacing w:after="100"/>
+    </w:pPr>
+    <w:rPr>
+      <w:rFonts w:ascii="Times New Roman" w:hAnsi="Times New Roman"/>
+      <w:sz w:val="24"/>
+    </w:rPr>
+  </w:style>
 </w:styles>
 </file>
 
@@ -12696,6 +13453,8 @@
     <w:name w:val="heading 1"/>
     <w:basedOn w:val="Normal"/>
     <w:next w:val="Normal"/>
+    <w:autoRedefine/>
+    <w:rsid w:val="00010278"/>
     <w:pPr>
       <w:keepLines/>
       <w:widowControl w:val="0"/>
@@ -12703,7 +13462,9 @@
       <w:outlineLvl w:val="0"/>
     </w:pPr>
     <w:rPr>
-      <w:sz w:val="40"/>
+      <w:rFonts w:ascii="Times New Roman" w:hAnsi="Times New Roman"/>
+      <w:b/>
+      <w:sz w:val="24"/>
       <w:szCs w:val="40"/>
     </w:rPr>
   </w:style>
@@ -12957,6 +13718,33 @@
     <w:rPr>
       <w:color w:val="000080"/>
       <w:u w:val="single"/>
+    </w:rPr>
+  </w:style>
+  <w:style w:type="character" w:styleId="Hyperlink">
+    <w:name w:val="Hyperlink"/>
+    <w:basedOn w:val="DefaultParagraphFont"/>
+    <w:uiPriority w:val="99"/>
+    <w:unhideWhenUsed/>
+    <w:rsid w:val="00010278"/>
+    <w:rPr>
+      <w:color w:val="0000FF" w:themeColor="hyperlink"/>
+      <w:u w:val="single"/>
+    </w:rPr>
+  </w:style>
+  <w:style w:type="paragraph" w:styleId="TOC1">
+    <w:name w:val="toc 1"/>
+    <w:basedOn w:val="Normal"/>
+    <w:next w:val="Normal"/>
+    <w:autoRedefine/>
+    <w:uiPriority w:val="39"/>
+    <w:unhideWhenUsed/>
+    <w:rsid w:val="00010278"/>
+    <w:pPr>
+      <w:spacing w:after="100"/>
+    </w:pPr>
+    <w:rPr>
+      <w:rFonts w:ascii="Times New Roman" w:hAnsi="Times New Roman"/>
+      <w:sz w:val="24"/>
     </w:rPr>
   </w:style>
 </w:styles>
@@ -13245,4 +14033,16 @@
   <a:objectDefaults/>
   <a:extraClrSchemeLst/>
 </a:theme>
+</file>
+
+<file path=customXml/item1.xml><?xml version="1.0" encoding="utf-8"?>
+<b:Sources xmlns:b="http://schemas.openxmlformats.org/officeDocument/2006/bibliography" xmlns="http://schemas.openxmlformats.org/officeDocument/2006/bibliography" SelectedStyle="\APA.XSL" StyleName="APA"/>
+</file>
+
+<file path=customXml/itemProps1.xml><?xml version="1.0" encoding="utf-8"?>
+<ds:datastoreItem xmlns:ds="http://schemas.openxmlformats.org/officeDocument/2006/customXml" ds:itemID="{2CF3C862-A765-4D7D-8959-9D80DF207439}">
+  <ds:schemaRefs>
+    <ds:schemaRef ds:uri="http://schemas.openxmlformats.org/officeDocument/2006/bibliography"/>
+  </ds:schemaRefs>
+</ds:datastoreItem>
 </file>
</xml_diff>

<commit_message>
Updated abstracts column in csv input file and adjusted program and tests to work with it
</commit_message>
<xml_diff>
--- a/src/dsmmtransform/DSMM_WORDDOC_template/IRDSMMTemplate_Body_Rev_1.3.docx
+++ b/src/dsmmtransform/DSMM_WORDDOC_template/IRDSMMTemplate_Body_Rev_1.3.docx
@@ -83,13 +83,8 @@
     </w:p>
     <w:p/>
     <w:p>
-      <w:proofErr w:type="spellStart"/>
-      <w:r>
-        <w:t>doi</w:t>
-      </w:r>
-      <w:proofErr w:type="spellEnd"/>
-      <w:r>
-        <w:t>: 10.7289/</w:t>
+      <w:r>
+        <w:t>doi: 10.7289/</w:t>
       </w:r>
       <w:r>
         <w:rPr>
@@ -632,23 +627,13 @@
       </w:r>
     </w:p>
     <w:p>
-      <w:proofErr w:type="spellStart"/>
       <w:r>
         <w:rPr>
           <w:rFonts w:ascii="Times New Roman" w:eastAsia="Times New Roman" w:hAnsi="Times New Roman" w:cs="Times New Roman"/>
           <w:sz w:val="24"/>
           <w:szCs w:val="24"/>
         </w:rPr>
-        <w:t>doi</w:t>
-      </w:r>
-      <w:proofErr w:type="spellEnd"/>
-      <w:r>
-        <w:rPr>
-          <w:rFonts w:ascii="Times New Roman" w:eastAsia="Times New Roman" w:hAnsi="Times New Roman" w:cs="Times New Roman"/>
-          <w:sz w:val="24"/>
-          <w:szCs w:val="24"/>
-        </w:rPr>
-        <w:t xml:space="preserve">: </w:t>
+        <w:t xml:space="preserve">doi: </w:t>
       </w:r>
       <w:r>
         <w:rPr>
@@ -1019,25 +1004,7 @@
           <w:sz w:val="24"/>
           <w:szCs w:val="24"/>
         </w:rPr>
-        <w:t xml:space="preserve">, </w:t>
-      </w:r>
-      <w:proofErr w:type="spellStart"/>
-      <w:r>
-        <w:rPr>
-          <w:rFonts w:ascii="Times New Roman" w:eastAsia="Times New Roman" w:hAnsi="Times New Roman" w:cs="Times New Roman"/>
-          <w:sz w:val="24"/>
-          <w:szCs w:val="24"/>
-        </w:rPr>
-        <w:t>doi</w:t>
-      </w:r>
-      <w:proofErr w:type="spellEnd"/>
-      <w:r>
-        <w:rPr>
-          <w:rFonts w:ascii="Times New Roman" w:eastAsia="Times New Roman" w:hAnsi="Times New Roman" w:cs="Times New Roman"/>
-          <w:sz w:val="24"/>
-          <w:szCs w:val="24"/>
-        </w:rPr>
-        <w:t xml:space="preserve">: </w:t>
+        <w:t xml:space="preserve">, doi: </w:t>
       </w:r>
       <w:r>
         <w:rPr>
@@ -1077,8 +1044,6 @@
       <w:pPr>
         <w:pStyle w:val="Heading1"/>
       </w:pPr>
-      <w:bookmarkStart w:id="0" w:name="_GoBack"/>
-      <w:bookmarkEnd w:id="0"/>
       <w:r>
         <w:lastRenderedPageBreak/>
         <w:t>Contents</w:t>
@@ -1662,7 +1627,7 @@
           <w:szCs w:val="40"/>
         </w:rPr>
       </w:pPr>
-      <w:bookmarkStart w:id="1" w:name="_Toc470189009"/>
+      <w:bookmarkStart w:id="0" w:name="_Toc470189009"/>
       <w:r>
         <w:br w:type="page"/>
       </w:r>
@@ -1675,7 +1640,7 @@
         <w:lastRenderedPageBreak/>
         <w:t>List of Figures</w:t>
       </w:r>
-      <w:bookmarkEnd w:id="1"/>
+      <w:bookmarkEnd w:id="0"/>
     </w:p>
     <w:p>
       <w:pPr>
@@ -1766,11 +1731,11 @@
       <w:pPr>
         <w:pStyle w:val="Heading1"/>
       </w:pPr>
-      <w:bookmarkStart w:id="2" w:name="_Toc470189010"/>
+      <w:bookmarkStart w:id="1" w:name="_Toc470189010"/>
       <w:r>
         <w:t>List of Tables</w:t>
       </w:r>
-      <w:bookmarkEnd w:id="2"/>
+      <w:bookmarkEnd w:id="1"/>
     </w:p>
     <w:p>
       <w:pPr>
@@ -1892,11 +1857,11 @@
       <w:pPr>
         <w:pStyle w:val="Heading1"/>
       </w:pPr>
-      <w:bookmarkStart w:id="3" w:name="_Toc470189011"/>
+      <w:bookmarkStart w:id="2" w:name="_Toc470189011"/>
       <w:r>
         <w:t>Preface</w:t>
       </w:r>
-      <w:bookmarkEnd w:id="3"/>
+      <w:bookmarkEnd w:id="2"/>
     </w:p>
     <w:p>
       <w:pPr>
@@ -1946,77 +1911,13 @@
         <w:widowControl w:val="0"/>
         <w:spacing w:line="240" w:lineRule="auto"/>
       </w:pPr>
-      <w:proofErr w:type="spellStart"/>
       <w:r>
         <w:rPr>
           <w:rFonts w:ascii="Times New Roman" w:eastAsia="Times New Roman" w:hAnsi="Times New Roman" w:cs="Times New Roman"/>
           <w:sz w:val="24"/>
           <w:szCs w:val="24"/>
         </w:rPr>
-        <w:t>OneStop</w:t>
-      </w:r>
-      <w:proofErr w:type="spellEnd"/>
-      <w:r>
-        <w:rPr>
-          <w:rFonts w:ascii="Times New Roman" w:eastAsia="Times New Roman" w:hAnsi="Times New Roman" w:cs="Times New Roman"/>
-          <w:sz w:val="24"/>
-          <w:szCs w:val="24"/>
-        </w:rPr>
-        <w:t xml:space="preserve"> supports NOAA's efforts by leveraging existing access technologies and infusing specific innovations to provide improved discover, access, and visualization services for NOAA's data. Also, </w:t>
-      </w:r>
-      <w:proofErr w:type="spellStart"/>
-      <w:r>
-        <w:rPr>
-          <w:rFonts w:ascii="Times New Roman" w:eastAsia="Times New Roman" w:hAnsi="Times New Roman" w:cs="Times New Roman"/>
-          <w:sz w:val="24"/>
-          <w:szCs w:val="24"/>
-        </w:rPr>
-        <w:t>OneStop</w:t>
-      </w:r>
-      <w:proofErr w:type="spellEnd"/>
-      <w:r>
-        <w:rPr>
-          <w:rFonts w:ascii="Times New Roman" w:eastAsia="Times New Roman" w:hAnsi="Times New Roman" w:cs="Times New Roman"/>
-          <w:sz w:val="24"/>
-          <w:szCs w:val="24"/>
-        </w:rPr>
-        <w:t xml:space="preserve"> is viewed by a NESDIS as a pathfinder effort with an initial focus on selected high-priority datasets from NESDIS and other program data meeting </w:t>
-      </w:r>
-      <w:proofErr w:type="spellStart"/>
-      <w:r>
-        <w:rPr>
-          <w:rFonts w:ascii="Times New Roman" w:eastAsia="Times New Roman" w:hAnsi="Times New Roman" w:cs="Times New Roman"/>
-          <w:sz w:val="24"/>
-          <w:szCs w:val="24"/>
-        </w:rPr>
-        <w:t>OneStop</w:t>
-      </w:r>
-      <w:proofErr w:type="spellEnd"/>
-      <w:r>
-        <w:rPr>
-          <w:rFonts w:ascii="Times New Roman" w:eastAsia="Times New Roman" w:hAnsi="Times New Roman" w:cs="Times New Roman"/>
-          <w:sz w:val="24"/>
-          <w:szCs w:val="24"/>
-        </w:rPr>
-        <w:t xml:space="preserve"> standards, but eventually scalable across NOAA's data. Lastly, </w:t>
-      </w:r>
-      <w:proofErr w:type="spellStart"/>
-      <w:r>
-        <w:rPr>
-          <w:rFonts w:ascii="Times New Roman" w:eastAsia="Times New Roman" w:hAnsi="Times New Roman" w:cs="Times New Roman"/>
-          <w:sz w:val="24"/>
-          <w:szCs w:val="24"/>
-        </w:rPr>
-        <w:t>OneStop</w:t>
-      </w:r>
-      <w:proofErr w:type="spellEnd"/>
-      <w:r>
-        <w:rPr>
-          <w:rFonts w:ascii="Times New Roman" w:eastAsia="Times New Roman" w:hAnsi="Times New Roman" w:cs="Times New Roman"/>
-          <w:sz w:val="24"/>
-          <w:szCs w:val="24"/>
-        </w:rPr>
-        <w:t xml:space="preserve"> is implementing the USGEO Common Framework for Earth Observation Data and leveraging/supporting the NOAA Big Data Project (BDP) and Big Earth Data Initiative (BEDI) [</w:t>
+        <w:t>OneStop supports NOAA's efforts by leveraging existing access technologies and infusing specific innovations to provide improved discover, access, and visualization services for NOAA's data. Also, OneStop is viewed by a NESDIS as a pathfinder effort with an initial focus on selected high-priority datasets from NESDIS and other program data meeting OneStop standards, but eventually scalable across NOAA's data. Lastly, OneStop is implementing the USGEO Common Framework for Earth Observation Data and leveraging/supporting the NOAA Big Data Project (BDP) and Big Earth Data Initiative (BEDI) [</w:t>
       </w:r>
       <w:r>
         <w:rPr>
@@ -2147,8 +2048,8 @@
         <w:widowControl w:val="0"/>
         <w:spacing w:line="240" w:lineRule="auto"/>
       </w:pPr>
-      <w:bookmarkStart w:id="4" w:name="_gjdgxs" w:colFirst="0" w:colLast="0"/>
-      <w:bookmarkEnd w:id="4"/>
+      <w:bookmarkStart w:id="3" w:name="_gjdgxs" w:colFirst="0" w:colLast="0"/>
+      <w:bookmarkEnd w:id="3"/>
       <w:r>
         <w:rPr>
           <w:rFonts w:ascii="Times New Roman" w:eastAsia="Times New Roman" w:hAnsi="Times New Roman" w:cs="Times New Roman"/>
@@ -2226,7 +2127,7 @@
       <w:pPr>
         <w:pStyle w:val="Heading1"/>
       </w:pPr>
-      <w:bookmarkStart w:id="5" w:name="_Toc470189012"/>
+      <w:bookmarkStart w:id="4" w:name="_Toc470189012"/>
       <w:r>
         <w:t>1.</w:t>
       </w:r>
@@ -2236,7 +2137,7 @@
       <w:r>
         <w:t>Introduction</w:t>
       </w:r>
-      <w:bookmarkEnd w:id="5"/>
+      <w:bookmarkEnd w:id="4"/>
     </w:p>
     <w:p>
       <w:pPr>
@@ -2359,25 +2260,7 @@
           <w:sz w:val="24"/>
           <w:szCs w:val="24"/>
         </w:rPr>
-        <w:t xml:space="preserve"> (see Appendix I). This report is based on evaluation performed by NOAA </w:t>
-      </w:r>
-      <w:proofErr w:type="spellStart"/>
-      <w:r>
-        <w:rPr>
-          <w:rFonts w:ascii="Times New Roman" w:eastAsia="Times New Roman" w:hAnsi="Times New Roman" w:cs="Times New Roman"/>
-          <w:sz w:val="24"/>
-          <w:szCs w:val="24"/>
-        </w:rPr>
-        <w:t>OneStop</w:t>
-      </w:r>
-      <w:proofErr w:type="spellEnd"/>
-      <w:r>
-        <w:rPr>
-          <w:rFonts w:ascii="Times New Roman" w:eastAsia="Times New Roman" w:hAnsi="Times New Roman" w:cs="Times New Roman"/>
-          <w:sz w:val="24"/>
-          <w:szCs w:val="24"/>
-        </w:rPr>
-        <w:t xml:space="preserve"> metadata specialists working with Subject Matter Experts and utilizing the DSMM template [</w:t>
+        <w:t xml:space="preserve"> (see Appendix I). This report is based on evaluation performed by NOAA OneStop metadata specialists working with Subject Matter Experts and utilizing the DSMM template [</w:t>
       </w:r>
       <w:r>
         <w:rPr>
@@ -2492,8 +2375,10 @@
           <w:sz w:val="24"/>
           <w:szCs w:val="24"/>
         </w:rPr>
-        <w:t>DSM_BH</w:t>
-      </w:r>
+        <w:t>DSM_BG</w:t>
+      </w:r>
+      <w:bookmarkStart w:id="5" w:name="_GoBack"/>
+      <w:bookmarkEnd w:id="5"/>
     </w:p>
     <w:p>
       <w:pPr>
@@ -3348,27 +3233,7 @@
                 <w:szCs w:val="24"/>
               </w:rPr>
               <w:br/>
-              <w:t>(v&lt;</w:t>
-            </w:r>
-            <w:proofErr w:type="spellStart"/>
-            <w:r>
-              <w:rPr>
-                <w:rFonts w:ascii="Times New Roman" w:eastAsia="Times New Roman" w:hAnsi="Times New Roman" w:cs="Times New Roman"/>
-                <w:b/>
-                <w:sz w:val="24"/>
-                <w:szCs w:val="24"/>
-              </w:rPr>
-              <w:t>nn</w:t>
-            </w:r>
-            <w:proofErr w:type="spellEnd"/>
-            <w:r>
-              <w:rPr>
-                <w:rFonts w:ascii="Times New Roman" w:eastAsia="Times New Roman" w:hAnsi="Times New Roman" w:cs="Times New Roman"/>
-                <w:b/>
-                <w:sz w:val="24"/>
-                <w:szCs w:val="24"/>
-              </w:rPr>
-              <w:t>&gt;r&lt;mm&gt;, e.g., v01r00)</w:t>
+              <w:t>(v&lt;nn&gt;r&lt;mm&gt;, e.g., v01r00)</w:t>
             </w:r>
           </w:p>
         </w:tc>
@@ -4321,7 +4186,6 @@
             </w:tcMar>
           </w:tcPr>
           <w:p>
-            <w:proofErr w:type="spellStart"/>
             <w:r>
               <w:rPr>
                 <w:rFonts w:ascii="Times New Roman" w:eastAsia="Times New Roman" w:hAnsi="Times New Roman" w:cs="Times New Roman"/>
@@ -4330,7 +4194,6 @@
               </w:rPr>
               <w:t>Preservabilty</w:t>
             </w:r>
-            <w:proofErr w:type="spellEnd"/>
             <w:r>
               <w:rPr>
                 <w:rFonts w:ascii="Times New Roman" w:eastAsia="Times New Roman" w:hAnsi="Times New Roman" w:cs="Times New Roman"/>
@@ -4344,23 +4207,7 @@
                 <w:i/>
               </w:rPr>
               <w:br/>
-              <w:t xml:space="preserve">(The state of being </w:t>
-            </w:r>
-            <w:proofErr w:type="spellStart"/>
-            <w:r>
-              <w:rPr>
-                <w:rFonts w:ascii="Times New Roman" w:eastAsia="Times New Roman" w:hAnsi="Times New Roman" w:cs="Times New Roman"/>
-                <w:i/>
-              </w:rPr>
-              <w:t>preservable</w:t>
-            </w:r>
-            <w:proofErr w:type="spellEnd"/>
-            <w:r>
-              <w:rPr>
-                <w:rFonts w:ascii="Times New Roman" w:eastAsia="Times New Roman" w:hAnsi="Times New Roman" w:cs="Times New Roman"/>
-                <w:i/>
-              </w:rPr>
-              <w:t>)</w:t>
+              <w:t>(The state of being preservable)</w:t>
             </w:r>
           </w:p>
         </w:tc>
@@ -6301,43 +6148,7 @@
           <w:sz w:val="24"/>
           <w:szCs w:val="24"/>
         </w:rPr>
-        <w:t xml:space="preserve">This work is supported by NOAA </w:t>
-      </w:r>
-      <w:proofErr w:type="spellStart"/>
-      <w:r>
-        <w:rPr>
-          <w:rFonts w:ascii="Times New Roman" w:eastAsia="Times New Roman" w:hAnsi="Times New Roman" w:cs="Times New Roman"/>
-          <w:sz w:val="24"/>
-          <w:szCs w:val="24"/>
-        </w:rPr>
-        <w:t>OneStop</w:t>
-      </w:r>
-      <w:proofErr w:type="spellEnd"/>
-      <w:r>
-        <w:rPr>
-          <w:rFonts w:ascii="Times New Roman" w:eastAsia="Times New Roman" w:hAnsi="Times New Roman" w:cs="Times New Roman"/>
-          <w:sz w:val="24"/>
-          <w:szCs w:val="24"/>
-        </w:rPr>
-        <w:t xml:space="preserve"> Project. We thank beneficial input from dataset POC(s) and collaborative effort by </w:t>
-      </w:r>
-      <w:proofErr w:type="spellStart"/>
-      <w:r>
-        <w:rPr>
-          <w:rFonts w:ascii="Times New Roman" w:eastAsia="Times New Roman" w:hAnsi="Times New Roman" w:cs="Times New Roman"/>
-          <w:sz w:val="24"/>
-          <w:szCs w:val="24"/>
-        </w:rPr>
-        <w:t>OneStop</w:t>
-      </w:r>
-      <w:proofErr w:type="spellEnd"/>
-      <w:r>
-        <w:rPr>
-          <w:rFonts w:ascii="Times New Roman" w:eastAsia="Times New Roman" w:hAnsi="Times New Roman" w:cs="Times New Roman"/>
-          <w:sz w:val="24"/>
-          <w:szCs w:val="24"/>
-        </w:rPr>
-        <w:t xml:space="preserve"> Teams, especially the Metadata Team. Guidance from Ge Peng on DSMM was beneficial.</w:t>
+        <w:t>This work is supported by NOAA OneStop Project. We thank beneficial input from dataset POC(s) and collaborative effort by OneStop Teams, especially the Metadata Team. Guidance from Ge Peng on DSMM was beneficial.</w:t>
       </w:r>
     </w:p>
     <w:p>
@@ -6357,29 +6168,7 @@
           <w:szCs w:val="24"/>
           <w:highlight w:val="white"/>
         </w:rPr>
-        <w:t xml:space="preserve">The draft of this data stewardship maturity report is systematically generated by a tool created  by Sonny Zinn, and populated with the stewardship maturity assessment done by the author(s) of this report. The tool was developed based on a Word template created collaboratively by Robert Partee II, Raisa </w:t>
-      </w:r>
-      <w:proofErr w:type="spellStart"/>
-      <w:r>
-        <w:rPr>
-          <w:rFonts w:ascii="Times New Roman" w:eastAsia="Times New Roman" w:hAnsi="Times New Roman" w:cs="Times New Roman"/>
-          <w:color w:val="222222"/>
-          <w:sz w:val="24"/>
-          <w:szCs w:val="24"/>
-          <w:highlight w:val="white"/>
-        </w:rPr>
-        <w:t>Ionin</w:t>
-      </w:r>
-      <w:proofErr w:type="spellEnd"/>
-      <w:r>
-        <w:rPr>
-          <w:rFonts w:ascii="Times New Roman" w:eastAsia="Times New Roman" w:hAnsi="Times New Roman" w:cs="Times New Roman"/>
-          <w:color w:val="222222"/>
-          <w:sz w:val="24"/>
-          <w:szCs w:val="24"/>
-          <w:highlight w:val="white"/>
-        </w:rPr>
-        <w:t>, Paul Lemieux III, Ge Peng, Donald Collins, and Sonny Zinn with beneficial input from NOAA Central Library and NCEI Communication Team.</w:t>
+        <w:t>The draft of this data stewardship maturity report is systematically generated by a tool created  by Sonny Zinn, and populated with the stewardship maturity assessment done by the author(s) of this report. The tool was developed based on a Word template created collaboratively by Robert Partee II, Raisa Ionin, Paul Lemieux III, Ge Peng, Donald Collins, and Sonny Zinn with beneficial input from NOAA Central Library and NCEI Communication Team.</w:t>
       </w:r>
     </w:p>
     <w:p>
@@ -6475,87 +6264,7 @@
           <w:sz w:val="24"/>
           <w:szCs w:val="24"/>
         </w:rPr>
-        <w:t xml:space="preserve">Peng, G., J. </w:t>
-      </w:r>
-      <w:proofErr w:type="spellStart"/>
-      <w:r>
-        <w:rPr>
-          <w:rFonts w:ascii="Times New Roman" w:eastAsia="Times New Roman" w:hAnsi="Times New Roman" w:cs="Times New Roman"/>
-          <w:color w:val="auto"/>
-          <w:sz w:val="24"/>
-          <w:szCs w:val="24"/>
-        </w:rPr>
-        <w:t>Lawrimore</w:t>
-      </w:r>
-      <w:proofErr w:type="spellEnd"/>
-      <w:r>
-        <w:rPr>
-          <w:rFonts w:ascii="Times New Roman" w:eastAsia="Times New Roman" w:hAnsi="Times New Roman" w:cs="Times New Roman"/>
-          <w:color w:val="auto"/>
-          <w:sz w:val="24"/>
-          <w:szCs w:val="24"/>
-        </w:rPr>
-        <w:t xml:space="preserve">, V. Toner, C. </w:t>
-      </w:r>
-      <w:proofErr w:type="spellStart"/>
-      <w:r>
-        <w:rPr>
-          <w:rFonts w:ascii="Times New Roman" w:eastAsia="Times New Roman" w:hAnsi="Times New Roman" w:cs="Times New Roman"/>
-          <w:color w:val="auto"/>
-          <w:sz w:val="24"/>
-          <w:szCs w:val="24"/>
-        </w:rPr>
-        <w:t>Lief</w:t>
-      </w:r>
-      <w:proofErr w:type="spellEnd"/>
-      <w:r>
-        <w:rPr>
-          <w:rFonts w:ascii="Times New Roman" w:eastAsia="Times New Roman" w:hAnsi="Times New Roman" w:cs="Times New Roman"/>
-          <w:color w:val="auto"/>
-          <w:sz w:val="24"/>
-          <w:szCs w:val="24"/>
-        </w:rPr>
-        <w:t xml:space="preserve"> , R. Baldwin, N. Ritchey, D. </w:t>
-      </w:r>
-      <w:proofErr w:type="spellStart"/>
-      <w:r>
-        <w:rPr>
-          <w:rFonts w:ascii="Times New Roman" w:eastAsia="Times New Roman" w:hAnsi="Times New Roman" w:cs="Times New Roman"/>
-          <w:color w:val="auto"/>
-          <w:sz w:val="24"/>
-          <w:szCs w:val="24"/>
-        </w:rPr>
-        <w:t>Brinegar</w:t>
-      </w:r>
-      <w:proofErr w:type="spellEnd"/>
-      <w:r>
-        <w:rPr>
-          <w:rFonts w:ascii="Times New Roman" w:eastAsia="Times New Roman" w:hAnsi="Times New Roman" w:cs="Times New Roman"/>
-          <w:color w:val="auto"/>
-          <w:sz w:val="24"/>
-          <w:szCs w:val="24"/>
-        </w:rPr>
-        <w:t xml:space="preserve">, and S. A. </w:t>
-      </w:r>
-      <w:proofErr w:type="spellStart"/>
-      <w:r>
-        <w:rPr>
-          <w:rFonts w:ascii="Times New Roman" w:eastAsia="Times New Roman" w:hAnsi="Times New Roman" w:cs="Times New Roman"/>
-          <w:color w:val="auto"/>
-          <w:sz w:val="24"/>
-          <w:szCs w:val="24"/>
-        </w:rPr>
-        <w:t>Delgreco</w:t>
-      </w:r>
-      <w:proofErr w:type="spellEnd"/>
-      <w:r>
-        <w:rPr>
-          <w:rFonts w:ascii="Times New Roman" w:eastAsia="Times New Roman" w:hAnsi="Times New Roman" w:cs="Times New Roman"/>
-          <w:color w:val="auto"/>
-          <w:sz w:val="24"/>
-          <w:szCs w:val="24"/>
-        </w:rPr>
-        <w:t xml:space="preserve"> (2016) Assessing Stewardship Maturity of the Global Historical Climatology Network-Monthly (GHCN-M) Dataset: Use Case Study and Lessons Learned. </w:t>
+        <w:t xml:space="preserve">Peng, G., J. Lawrimore, V. Toner, C. Lief , R. Baldwin, N. Ritchey, D. Brinegar, and S. A. Delgreco (2016) Assessing Stewardship Maturity of the Global Historical Climatology Network-Monthly (GHCN-M) Dataset: Use Case Study and Lessons Learned. </w:t>
       </w:r>
       <w:r>
         <w:rPr>
@@ -7109,29 +6818,7 @@
                 <w:szCs w:val="20"/>
                 <w:highlight w:val="white"/>
               </w:rPr>
-              <w:t xml:space="preserve">(The state of being </w:t>
-            </w:r>
-            <w:proofErr w:type="spellStart"/>
-            <w:r>
-              <w:rPr>
-                <w:rFonts w:ascii="Times New Roman" w:eastAsia="Times New Roman" w:hAnsi="Times New Roman" w:cs="Times New Roman"/>
-                <w:i/>
-                <w:sz w:val="20"/>
-                <w:szCs w:val="20"/>
-                <w:highlight w:val="white"/>
-              </w:rPr>
-              <w:t>preservable</w:t>
-            </w:r>
-            <w:proofErr w:type="spellEnd"/>
-            <w:r>
-              <w:rPr>
-                <w:rFonts w:ascii="Times New Roman" w:eastAsia="Times New Roman" w:hAnsi="Times New Roman" w:cs="Times New Roman"/>
-                <w:i/>
-                <w:sz w:val="20"/>
-                <w:szCs w:val="20"/>
-                <w:highlight w:val="white"/>
-              </w:rPr>
-              <w:t>)</w:t>
+              <w:t>(The state of being preservable)</w:t>
             </w:r>
           </w:p>
         </w:tc>
@@ -8243,25 +7930,7 @@
                 <w:sz w:val="20"/>
                 <w:szCs w:val="20"/>
               </w:rPr>
-              <w:t xml:space="preserve">Basic capability (e.g., </w:t>
-            </w:r>
-            <w:proofErr w:type="spellStart"/>
-            <w:r>
-              <w:rPr>
-                <w:rFonts w:ascii="Times New Roman" w:eastAsia="Times New Roman" w:hAnsi="Times New Roman" w:cs="Times New Roman"/>
-                <w:sz w:val="20"/>
-                <w:szCs w:val="20"/>
-              </w:rPr>
-              <w:t>subsetting</w:t>
-            </w:r>
-            <w:proofErr w:type="spellEnd"/>
-            <w:r>
-              <w:rPr>
-                <w:rFonts w:ascii="Times New Roman" w:eastAsia="Times New Roman" w:hAnsi="Times New Roman" w:cs="Times New Roman"/>
-                <w:sz w:val="20"/>
-                <w:szCs w:val="20"/>
-              </w:rPr>
-              <w:t>, aggregating) &amp; data characterization overall/global, e.g., climatology, error estimates) available online</w:t>
+              <w:t>Basic capability (e.g., subsetting, aggregating) &amp; data characterization overall/global, e.g., climatology, error estimates) available online</w:t>
             </w:r>
           </w:p>
         </w:tc>
@@ -8696,25 +8365,7 @@
                 <w:sz w:val="20"/>
                 <w:szCs w:val="20"/>
               </w:rPr>
-              <w:t xml:space="preserve">Changes for </w:t>
-            </w:r>
-            <w:proofErr w:type="spellStart"/>
-            <w:r>
-              <w:rPr>
-                <w:rFonts w:ascii="Times New Roman" w:eastAsia="Times New Roman" w:hAnsi="Times New Roman" w:cs="Times New Roman"/>
-                <w:sz w:val="20"/>
-                <w:szCs w:val="20"/>
-              </w:rPr>
-              <w:t>echnology</w:t>
-            </w:r>
-            <w:proofErr w:type="spellEnd"/>
-            <w:r>
-              <w:rPr>
-                <w:rFonts w:ascii="Times New Roman" w:eastAsia="Times New Roman" w:hAnsi="Times New Roman" w:cs="Times New Roman"/>
-                <w:sz w:val="20"/>
-                <w:szCs w:val="20"/>
-              </w:rPr>
-              <w:t xml:space="preserve"> planned</w:t>
+              <w:t>Changes for echnology planned</w:t>
             </w:r>
           </w:p>
         </w:tc>
@@ -10355,25 +10006,7 @@
                 <w:sz w:val="20"/>
                 <w:szCs w:val="20"/>
               </w:rPr>
-              <w:t>Data ingest integrity verifiable (</w:t>
-            </w:r>
-            <w:proofErr w:type="spellStart"/>
-            <w:r>
-              <w:rPr>
-                <w:rFonts w:ascii="Times New Roman" w:eastAsia="Times New Roman" w:hAnsi="Times New Roman" w:cs="Times New Roman"/>
-                <w:sz w:val="20"/>
-                <w:szCs w:val="20"/>
-              </w:rPr>
-              <w:t>e.g</w:t>
-            </w:r>
-            <w:proofErr w:type="spellEnd"/>
-            <w:r>
-              <w:rPr>
-                <w:rFonts w:ascii="Times New Roman" w:eastAsia="Times New Roman" w:hAnsi="Times New Roman" w:cs="Times New Roman"/>
-                <w:sz w:val="20"/>
-                <w:szCs w:val="20"/>
-              </w:rPr>
-              <w:t>, checksum technology)</w:t>
+              <w:t>Data ingest integrity verifiable (e.g, checksum technology)</w:t>
             </w:r>
           </w:p>
         </w:tc>
@@ -10650,7 +10283,7 @@
       <w:rPr>
         <w:noProof/>
       </w:rPr>
-      <w:t>4</w:t>
+      <w:t>9</w:t>
     </w:r>
     <w:r>
       <w:fldChar w:fldCharType="end"/>
@@ -14040,7 +13673,7 @@
 </file>
 
 <file path=customXml/itemProps1.xml><?xml version="1.0" encoding="utf-8"?>
-<ds:datastoreItem xmlns:ds="http://schemas.openxmlformats.org/officeDocument/2006/customXml" ds:itemID="{2CF3C862-A765-4D7D-8959-9D80DF207439}">
+<ds:datastoreItem xmlns:ds="http://schemas.openxmlformats.org/officeDocument/2006/customXml" ds:itemID="{9538AAB1-78A4-4A91-B01E-8B2AEBED9469}">
   <ds:schemaRefs>
     <ds:schemaRef ds:uri="http://schemas.openxmlformats.org/officeDocument/2006/bibliography"/>
   </ds:schemaRefs>

</xml_diff>

<commit_message>
Added get_author_list.go first draft
</commit_message>
<xml_diff>
--- a/src/dsmmtransform/DSMM_WORDDOC_template/IRDSMMTemplate_Body_Rev_1.3.docx
+++ b/src/dsmmtransform/DSMM_WORDDOC_template/IRDSMMTemplate_Body_Rev_1.3.docx
@@ -898,43 +898,7 @@
           <w:sz w:val="24"/>
           <w:szCs w:val="24"/>
         </w:rPr>
-        <w:t>Boiler</w:t>
-      </w:r>
-      <w:r>
-        <w:rPr>
-          <w:rFonts w:ascii="Times New Roman" w:eastAsia="Times New Roman" w:hAnsi="Times New Roman" w:cs="Times New Roman"/>
-          <w:color w:val="FF3333"/>
-          <w:sz w:val="24"/>
-          <w:szCs w:val="24"/>
-        </w:rPr>
-        <w:t xml:space="preserve">, R., G. </w:t>
-      </w:r>
-      <w:r>
-        <w:rPr>
-          <w:rFonts w:ascii="Times New Roman" w:eastAsia="Times New Roman" w:hAnsi="Times New Roman" w:cs="Times New Roman"/>
-          <w:color w:val="FF3333"/>
-          <w:sz w:val="24"/>
-          <w:szCs w:val="24"/>
-        </w:rPr>
-        <w:t>Plate</w:t>
-      </w:r>
-      <w:r>
-        <w:rPr>
-          <w:rFonts w:ascii="Times New Roman" w:eastAsia="Times New Roman" w:hAnsi="Times New Roman" w:cs="Times New Roman"/>
-          <w:color w:val="FF3333"/>
-          <w:sz w:val="24"/>
-          <w:szCs w:val="24"/>
-        </w:rPr>
-        <w:t xml:space="preserve">, and K. </w:t>
-      </w:r>
-      <w:r>
-        <w:rPr>
-          <w:rFonts w:ascii="Times New Roman" w:eastAsia="Times New Roman" w:hAnsi="Times New Roman" w:cs="Times New Roman"/>
-          <w:color w:val="FF3333"/>
-          <w:sz w:val="24"/>
-          <w:szCs w:val="24"/>
-        </w:rPr>
-        <w:t>Text</w:t>
+        <w:t>DSMM_Authorlist</w:t>
       </w:r>
       <w:r>
         <w:rPr>
@@ -981,23 +945,8 @@
         </w:rPr>
         <w:t>XXX</w:t>
       </w:r>
-      <w:r>
-        <w:rPr>
-          <w:rFonts w:ascii="Times New Roman" w:eastAsia="Times New Roman" w:hAnsi="Times New Roman" w:cs="Times New Roman"/>
-          <w:sz w:val="24"/>
-          <w:szCs w:val="24"/>
-        </w:rPr>
-        <w:t xml:space="preserve">, </w:t>
-      </w:r>
-      <w:r>
-        <w:rPr>
-          <w:rFonts w:ascii="Times New Roman" w:eastAsia="Times New Roman" w:hAnsi="Times New Roman" w:cs="Times New Roman"/>
-          <w:color w:val="FF3333"/>
-          <w:sz w:val="24"/>
-          <w:szCs w:val="24"/>
-        </w:rPr>
-        <w:t>30 pp.</w:t>
-      </w:r>
+      <w:bookmarkStart w:id="0" w:name="_GoBack"/>
+      <w:bookmarkEnd w:id="0"/>
       <w:r>
         <w:rPr>
           <w:rFonts w:ascii="Times New Roman" w:eastAsia="Times New Roman" w:hAnsi="Times New Roman" w:cs="Times New Roman"/>
@@ -1627,7 +1576,7 @@
           <w:szCs w:val="40"/>
         </w:rPr>
       </w:pPr>
-      <w:bookmarkStart w:id="0" w:name="_Toc470189009"/>
+      <w:bookmarkStart w:id="1" w:name="_Toc470189009"/>
       <w:r>
         <w:br w:type="page"/>
       </w:r>
@@ -1640,7 +1589,7 @@
         <w:lastRenderedPageBreak/>
         <w:t>List of Figures</w:t>
       </w:r>
-      <w:bookmarkEnd w:id="0"/>
+      <w:bookmarkEnd w:id="1"/>
     </w:p>
     <w:p>
       <w:pPr>
@@ -1731,11 +1680,11 @@
       <w:pPr>
         <w:pStyle w:val="Heading1"/>
       </w:pPr>
-      <w:bookmarkStart w:id="1" w:name="_Toc470189010"/>
+      <w:bookmarkStart w:id="2" w:name="_Toc470189010"/>
       <w:r>
         <w:t>List of Tables</w:t>
       </w:r>
-      <w:bookmarkEnd w:id="1"/>
+      <w:bookmarkEnd w:id="2"/>
     </w:p>
     <w:p>
       <w:pPr>
@@ -1857,11 +1806,11 @@
       <w:pPr>
         <w:pStyle w:val="Heading1"/>
       </w:pPr>
-      <w:bookmarkStart w:id="2" w:name="_Toc470189011"/>
+      <w:bookmarkStart w:id="3" w:name="_Toc470189011"/>
       <w:r>
         <w:t>Preface</w:t>
       </w:r>
-      <w:bookmarkEnd w:id="2"/>
+      <w:bookmarkEnd w:id="3"/>
     </w:p>
     <w:p>
       <w:pPr>
@@ -2048,8 +1997,8 @@
         <w:widowControl w:val="0"/>
         <w:spacing w:line="240" w:lineRule="auto"/>
       </w:pPr>
-      <w:bookmarkStart w:id="3" w:name="_gjdgxs" w:colFirst="0" w:colLast="0"/>
-      <w:bookmarkEnd w:id="3"/>
+      <w:bookmarkStart w:id="4" w:name="_gjdgxs" w:colFirst="0" w:colLast="0"/>
+      <w:bookmarkEnd w:id="4"/>
       <w:r>
         <w:rPr>
           <w:rFonts w:ascii="Times New Roman" w:eastAsia="Times New Roman" w:hAnsi="Times New Roman" w:cs="Times New Roman"/>
@@ -2127,7 +2076,7 @@
       <w:pPr>
         <w:pStyle w:val="Heading1"/>
       </w:pPr>
-      <w:bookmarkStart w:id="4" w:name="_Toc470189012"/>
+      <w:bookmarkStart w:id="5" w:name="_Toc470189012"/>
       <w:r>
         <w:t>1.</w:t>
       </w:r>
@@ -2137,7 +2086,7 @@
       <w:r>
         <w:t>Introduction</w:t>
       </w:r>
-      <w:bookmarkEnd w:id="4"/>
+      <w:bookmarkEnd w:id="5"/>
     </w:p>
     <w:p>
       <w:pPr>
@@ -2377,8 +2326,6 @@
         </w:rPr>
         <w:t>DSM_BG</w:t>
       </w:r>
-      <w:bookmarkStart w:id="5" w:name="_GoBack"/>
-      <w:bookmarkEnd w:id="5"/>
     </w:p>
     <w:p>
       <w:pPr>
@@ -10283,7 +10230,7 @@
       <w:rPr>
         <w:noProof/>
       </w:rPr>
-      <w:t>9</w:t>
+      <w:t>4</w:t>
     </w:r>
     <w:r>
       <w:fldChar w:fldCharType="end"/>
@@ -13673,7 +13620,7 @@
 </file>
 
 <file path=customXml/itemProps1.xml><?xml version="1.0" encoding="utf-8"?>
-<ds:datastoreItem xmlns:ds="http://schemas.openxmlformats.org/officeDocument/2006/customXml" ds:itemID="{9538AAB1-78A4-4A91-B01E-8B2AEBED9469}">
+<ds:datastoreItem xmlns:ds="http://schemas.openxmlformats.org/officeDocument/2006/customXml" ds:itemID="{C4B800CE-4635-4FF0-B889-9304C950FDD0}">
   <ds:schemaRefs>
     <ds:schemaRef ds:uri="http://schemas.openxmlformats.org/officeDocument/2006/bibliography"/>
   </ds:schemaRefs>

</xml_diff>